<commit_message>
- Implementação integral do formato FDF - Correção de BUGS nas operações de E/S - Mudança na documentação do formato FDF
Signed-off-by: Lucas Vieira <lucas.engen@hotmail.com>
</commit_message>
<xml_diff>
--- a/FDF/formatoFDF.docx
+++ b/FDF/formatoFDF.docx
@@ -563,14 +563,25 @@
           <w:szCs w:val="28"/>
         </w:rPr>
       </w:pPr>
-      <w:r>
-        <w:rPr>
-          <w:rFonts w:ascii="Times New Roman" w:hAnsi="Times New Roman" w:cs="Times New Roman"/>
-          <w:i/>
-          <w:sz w:val="28"/>
-          <w:szCs w:val="28"/>
-        </w:rPr>
-        <w:t xml:space="preserve">data de </w:t>
+      <w:proofErr w:type="gramStart"/>
+      <w:r>
+        <w:rPr>
+          <w:rFonts w:ascii="Times New Roman" w:hAnsi="Times New Roman" w:cs="Times New Roman"/>
+          <w:i/>
+          <w:sz w:val="28"/>
+          <w:szCs w:val="28"/>
+        </w:rPr>
+        <w:t>data</w:t>
+      </w:r>
+      <w:proofErr w:type="gramEnd"/>
+      <w:r>
+        <w:rPr>
+          <w:rFonts w:ascii="Times New Roman" w:hAnsi="Times New Roman" w:cs="Times New Roman"/>
+          <w:i/>
+          <w:sz w:val="28"/>
+          <w:szCs w:val="28"/>
+        </w:rPr>
+        <w:t xml:space="preserve"> de </w:t>
       </w:r>
       <w:proofErr w:type="spellStart"/>
       <w:r>
@@ -600,18 +611,69 @@
           <w:szCs w:val="28"/>
         </w:rPr>
         <w:t>base64</w:t>
+      </w:r>
+      <w:r>
+        <w:rPr>
+          <w:rFonts w:ascii="Times New Roman" w:hAnsi="Times New Roman" w:cs="Times New Roman"/>
+          <w:i/>
+          <w:sz w:val="28"/>
+          <w:szCs w:val="28"/>
+        </w:rPr>
+        <w:t>)</w:t>
+      </w:r>
+    </w:p>
+    <w:p>
+      <w:pPr>
+        <w:ind w:left="708"/>
+        <w:rPr>
+          <w:rFonts w:ascii="Times New Roman" w:hAnsi="Times New Roman" w:cs="Times New Roman"/>
+          <w:i/>
+          <w:sz w:val="28"/>
+          <w:szCs w:val="28"/>
+        </w:rPr>
+      </w:pPr>
+      <w:proofErr w:type="gramStart"/>
+      <w:r>
+        <w:rPr>
+          <w:rFonts w:ascii="Times New Roman" w:hAnsi="Times New Roman" w:cs="Times New Roman"/>
+          <w:i/>
+          <w:sz w:val="28"/>
+          <w:szCs w:val="28"/>
+        </w:rPr>
+        <w:t>data</w:t>
+      </w:r>
+      <w:proofErr w:type="gramEnd"/>
+      <w:r>
+        <w:rPr>
+          <w:rFonts w:ascii="Times New Roman" w:hAnsi="Times New Roman" w:cs="Times New Roman"/>
+          <w:i/>
+          <w:sz w:val="28"/>
+          <w:szCs w:val="28"/>
+        </w:rPr>
+        <w:t xml:space="preserve"> de início do formulário (em base64)</w:t>
+      </w:r>
+    </w:p>
+    <w:p>
+      <w:pPr>
+        <w:ind w:left="708"/>
+        <w:rPr>
+          <w:rFonts w:ascii="Times New Roman" w:hAnsi="Times New Roman" w:cs="Times New Roman"/>
+          <w:i/>
+          <w:sz w:val="28"/>
+          <w:szCs w:val="28"/>
+        </w:rPr>
+      </w:pPr>
+      <w:r>
+        <w:rPr>
+          <w:rFonts w:ascii="Times New Roman" w:hAnsi="Times New Roman" w:cs="Times New Roman"/>
+          <w:i/>
+          <w:sz w:val="28"/>
+          <w:szCs w:val="28"/>
+        </w:rPr>
+        <w:t>data de término do formulário (em base64)</w:t>
       </w:r>
       <w:bookmarkStart w:id="0" w:name="_GoBack"/>
       <w:bookmarkEnd w:id="0"/>
-      <w:r>
-        <w:rPr>
-          <w:rFonts w:ascii="Times New Roman" w:hAnsi="Times New Roman" w:cs="Times New Roman"/>
-          <w:i/>
-          <w:sz w:val="28"/>
-          <w:szCs w:val="28"/>
-        </w:rPr>
-        <w:t>)</w:t>
-      </w:r>
     </w:p>
     <w:p>
       <w:pPr>
@@ -631,6 +693,7 @@
           <w:sz w:val="28"/>
           <w:szCs w:val="28"/>
         </w:rPr>
+        <w:lastRenderedPageBreak/>
         <w:t>nome</w:t>
       </w:r>
       <w:proofErr w:type="gramEnd"/>
@@ -705,7 +768,6 @@
           <w:sz w:val="28"/>
           <w:szCs w:val="28"/>
         </w:rPr>
-        <w:lastRenderedPageBreak/>
         <w:t>local</w:t>
       </w:r>
       <w:proofErr w:type="gramEnd"/>
@@ -1387,7 +1449,6 @@
           <w:sz w:val="28"/>
           <w:szCs w:val="28"/>
         </w:rPr>
-        <w:lastRenderedPageBreak/>
         <w:t xml:space="preserve">= </w:t>
       </w:r>
       <w:proofErr w:type="spellStart"/>
@@ -1980,6 +2041,7 @@
           <w:sz w:val="24"/>
           <w:szCs w:val="24"/>
         </w:rPr>
+        <w:lastRenderedPageBreak/>
         <w:t>- 35</w:t>
       </w:r>
     </w:p>
@@ -2006,7 +2068,6 @@
           <w:sz w:val="24"/>
           <w:szCs w:val="24"/>
         </w:rPr>
-        <w:lastRenderedPageBreak/>
         <w:t>=EXCLUSIVA,30</w:t>
       </w:r>
     </w:p>

</xml_diff>

<commit_message>
- Agora o foton é capaz de verificar se existem formulários já criados - Correção de pequenos bugs - Implementação parcial do método writeFormulario()
Signed-off-by: Lucas Vieira <lucas.engen@hotmail.com>
</commit_message>
<xml_diff>
--- a/FDF/formatoFDF.docx
+++ b/FDF/formatoFDF.docx
@@ -672,71 +672,174 @@
         </w:rPr>
         <w:t>data de término do formulário (em base64)</w:t>
       </w:r>
+    </w:p>
+    <w:p>
+      <w:pPr>
+        <w:ind w:left="708"/>
+        <w:rPr>
+          <w:rFonts w:ascii="Times New Roman" w:hAnsi="Times New Roman" w:cs="Times New Roman"/>
+          <w:i/>
+          <w:sz w:val="28"/>
+          <w:szCs w:val="28"/>
+        </w:rPr>
+      </w:pPr>
+      <w:proofErr w:type="gramStart"/>
+      <w:r>
+        <w:rPr>
+          <w:rFonts w:ascii="Times New Roman" w:hAnsi="Times New Roman" w:cs="Times New Roman"/>
+          <w:i/>
+          <w:sz w:val="28"/>
+          <w:szCs w:val="28"/>
+        </w:rPr>
+        <w:lastRenderedPageBreak/>
+        <w:t>nome</w:t>
+      </w:r>
+      <w:proofErr w:type="gramEnd"/>
+      <w:r>
+        <w:rPr>
+          <w:rFonts w:ascii="Times New Roman" w:hAnsi="Times New Roman" w:cs="Times New Roman"/>
+          <w:i/>
+          <w:sz w:val="28"/>
+          <w:szCs w:val="28"/>
+        </w:rPr>
+        <w:t>=nome do formulário</w:t>
+      </w:r>
+    </w:p>
+    <w:p>
+      <w:pPr>
+        <w:ind w:left="708"/>
+        <w:rPr>
+          <w:rFonts w:ascii="Times New Roman" w:hAnsi="Times New Roman" w:cs="Times New Roman"/>
+          <w:i/>
+          <w:sz w:val="28"/>
+          <w:szCs w:val="28"/>
+        </w:rPr>
+      </w:pPr>
+      <w:proofErr w:type="gramStart"/>
+      <w:r>
+        <w:rPr>
+          <w:rFonts w:ascii="Times New Roman" w:hAnsi="Times New Roman" w:cs="Times New Roman"/>
+          <w:i/>
+          <w:sz w:val="28"/>
+          <w:szCs w:val="28"/>
+        </w:rPr>
+        <w:t>quantidade</w:t>
+      </w:r>
+      <w:proofErr w:type="gramEnd"/>
+      <w:r>
+        <w:rPr>
+          <w:rFonts w:ascii="Times New Roman" w:hAnsi="Times New Roman" w:cs="Times New Roman"/>
+          <w:i/>
+          <w:sz w:val="28"/>
+          <w:szCs w:val="28"/>
+        </w:rPr>
+        <w:t xml:space="preserve">=quantidade de </w:t>
+      </w:r>
+      <w:proofErr w:type="spellStart"/>
+      <w:r>
+        <w:rPr>
+          <w:rFonts w:ascii="Times New Roman" w:hAnsi="Times New Roman" w:cs="Times New Roman"/>
+          <w:i/>
+          <w:sz w:val="28"/>
+          <w:szCs w:val="28"/>
+        </w:rPr>
+        <w:t>questoes</w:t>
+      </w:r>
+      <w:proofErr w:type="spellEnd"/>
+    </w:p>
+    <w:p>
+      <w:pPr>
+        <w:ind w:left="708"/>
+        <w:rPr>
+          <w:rFonts w:ascii="Times New Roman" w:hAnsi="Times New Roman" w:cs="Times New Roman"/>
+          <w:i/>
+          <w:sz w:val="28"/>
+          <w:szCs w:val="28"/>
+        </w:rPr>
+      </w:pPr>
+      <w:proofErr w:type="spellStart"/>
+      <w:proofErr w:type="gramStart"/>
+      <w:r>
+        <w:rPr>
+          <w:rFonts w:ascii="Times New Roman" w:hAnsi="Times New Roman" w:cs="Times New Roman"/>
+          <w:i/>
+          <w:sz w:val="28"/>
+          <w:szCs w:val="28"/>
+        </w:rPr>
+        <w:t>local</w:t>
+      </w:r>
+      <w:proofErr w:type="gramEnd"/>
+      <w:r>
+        <w:rPr>
+          <w:rFonts w:ascii="Times New Roman" w:hAnsi="Times New Roman" w:cs="Times New Roman"/>
+          <w:i/>
+          <w:sz w:val="28"/>
+          <w:szCs w:val="28"/>
+        </w:rPr>
+        <w:t>_respostas</w:t>
+      </w:r>
+      <w:proofErr w:type="spellEnd"/>
+      <w:r>
+        <w:rPr>
+          <w:rFonts w:ascii="Times New Roman" w:hAnsi="Times New Roman" w:cs="Times New Roman"/>
+          <w:i/>
+          <w:sz w:val="28"/>
+          <w:szCs w:val="28"/>
+        </w:rPr>
+        <w:t>=local aonde está localizado o campo de respostas</w:t>
+      </w:r>
+    </w:p>
+    <w:p>
+      <w:pPr>
+        <w:ind w:left="708"/>
+        <w:rPr>
+          <w:rFonts w:ascii="Times New Roman" w:hAnsi="Times New Roman" w:cs="Times New Roman"/>
+          <w:sz w:val="28"/>
+          <w:szCs w:val="28"/>
+        </w:rPr>
+      </w:pPr>
+    </w:p>
+    <w:p>
+      <w:pPr>
+        <w:ind w:left="708"/>
+        <w:rPr>
+          <w:rFonts w:ascii="Times New Roman" w:hAnsi="Times New Roman" w:cs="Times New Roman"/>
+          <w:b/>
+          <w:sz w:val="28"/>
+          <w:szCs w:val="28"/>
+        </w:rPr>
+      </w:pPr>
+      <w:r>
+        <w:rPr>
+          <w:rFonts w:ascii="Times New Roman" w:hAnsi="Times New Roman" w:cs="Times New Roman"/>
+          <w:b/>
+          <w:sz w:val="28"/>
+          <w:szCs w:val="28"/>
+        </w:rPr>
+        <w:t>As perguntas deverão obedecer a estrutura a seguir:</w:t>
+      </w:r>
+    </w:p>
+    <w:p>
+      <w:pPr>
+        <w:ind w:left="708"/>
+        <w:rPr>
+          <w:rFonts w:ascii="Times New Roman" w:hAnsi="Times New Roman" w:cs="Times New Roman"/>
+          <w:i/>
+          <w:sz w:val="28"/>
+          <w:szCs w:val="28"/>
+        </w:rPr>
+      </w:pPr>
+      <w:r>
+        <w:rPr>
+          <w:rFonts w:ascii="Times New Roman" w:hAnsi="Times New Roman" w:cs="Times New Roman"/>
+          <w:i/>
+          <w:sz w:val="28"/>
+          <w:szCs w:val="28"/>
+        </w:rPr>
+        <w:t xml:space="preserve">= </w:t>
+      </w:r>
       <w:bookmarkStart w:id="0" w:name="_GoBack"/>
       <w:bookmarkEnd w:id="0"/>
-    </w:p>
-    <w:p>
-      <w:pPr>
-        <w:ind w:left="708"/>
-        <w:rPr>
-          <w:rFonts w:ascii="Times New Roman" w:hAnsi="Times New Roman" w:cs="Times New Roman"/>
-          <w:i/>
-          <w:sz w:val="28"/>
-          <w:szCs w:val="28"/>
-        </w:rPr>
-      </w:pPr>
-      <w:proofErr w:type="gramStart"/>
-      <w:r>
-        <w:rPr>
-          <w:rFonts w:ascii="Times New Roman" w:hAnsi="Times New Roman" w:cs="Times New Roman"/>
-          <w:i/>
-          <w:sz w:val="28"/>
-          <w:szCs w:val="28"/>
-        </w:rPr>
-        <w:lastRenderedPageBreak/>
-        <w:t>nome</w:t>
-      </w:r>
-      <w:proofErr w:type="gramEnd"/>
-      <w:r>
-        <w:rPr>
-          <w:rFonts w:ascii="Times New Roman" w:hAnsi="Times New Roman" w:cs="Times New Roman"/>
-          <w:i/>
-          <w:sz w:val="28"/>
-          <w:szCs w:val="28"/>
-        </w:rPr>
-        <w:t>=nome do formulário</w:t>
-      </w:r>
-    </w:p>
-    <w:p>
-      <w:pPr>
-        <w:ind w:left="708"/>
-        <w:rPr>
-          <w:rFonts w:ascii="Times New Roman" w:hAnsi="Times New Roman" w:cs="Times New Roman"/>
-          <w:i/>
-          <w:sz w:val="28"/>
-          <w:szCs w:val="28"/>
-        </w:rPr>
-      </w:pPr>
-      <w:proofErr w:type="gramStart"/>
-      <w:r>
-        <w:rPr>
-          <w:rFonts w:ascii="Times New Roman" w:hAnsi="Times New Roman" w:cs="Times New Roman"/>
-          <w:i/>
-          <w:sz w:val="28"/>
-          <w:szCs w:val="28"/>
-        </w:rPr>
-        <w:t>quantidade</w:t>
-      </w:r>
-      <w:proofErr w:type="gramEnd"/>
-      <w:r>
-        <w:rPr>
-          <w:rFonts w:ascii="Times New Roman" w:hAnsi="Times New Roman" w:cs="Times New Roman"/>
-          <w:i/>
-          <w:sz w:val="28"/>
-          <w:szCs w:val="28"/>
-        </w:rPr>
-        <w:t xml:space="preserve">=quantidade de </w:t>
-      </w:r>
       <w:proofErr w:type="spellStart"/>
       <w:r>
         <w:rPr>
@@ -745,7 +848,25 @@
           <w:sz w:val="28"/>
           <w:szCs w:val="28"/>
         </w:rPr>
-        <w:t>questoes</w:t>
+        <w:t>t</w:t>
+      </w:r>
+      <w:r>
+        <w:rPr>
+          <w:rFonts w:ascii="Times New Roman" w:hAnsi="Times New Roman" w:cs="Times New Roman"/>
+          <w:i/>
+          <w:sz w:val="28"/>
+          <w:szCs w:val="28"/>
+        </w:rPr>
+        <w:t>ipo</w:t>
+      </w:r>
+      <w:r>
+        <w:rPr>
+          <w:rFonts w:ascii="Times New Roman" w:hAnsi="Times New Roman" w:cs="Times New Roman"/>
+          <w:i/>
+          <w:sz w:val="28"/>
+          <w:szCs w:val="28"/>
+        </w:rPr>
+        <w:t>,id</w:t>
       </w:r>
       <w:proofErr w:type="spellEnd"/>
     </w:p>
@@ -759,133 +880,26 @@
           <w:szCs w:val="28"/>
         </w:rPr>
       </w:pPr>
+      <w:r>
+        <w:rPr>
+          <w:rFonts w:ascii="Times New Roman" w:hAnsi="Times New Roman" w:cs="Times New Roman"/>
+          <w:i/>
+          <w:sz w:val="28"/>
+          <w:szCs w:val="28"/>
+        </w:rPr>
+        <w:t xml:space="preserve"># </w:t>
+      </w:r>
       <w:proofErr w:type="spellStart"/>
-      <w:proofErr w:type="gramStart"/>
-      <w:r>
-        <w:rPr>
-          <w:rFonts w:ascii="Times New Roman" w:hAnsi="Times New Roman" w:cs="Times New Roman"/>
-          <w:i/>
-          <w:sz w:val="28"/>
-          <w:szCs w:val="28"/>
-        </w:rPr>
-        <w:t>local</w:t>
-      </w:r>
-      <w:proofErr w:type="gramEnd"/>
-      <w:r>
-        <w:rPr>
-          <w:rFonts w:ascii="Times New Roman" w:hAnsi="Times New Roman" w:cs="Times New Roman"/>
-          <w:i/>
-          <w:sz w:val="28"/>
-          <w:szCs w:val="28"/>
-        </w:rPr>
-        <w:t>_respostas</w:t>
+      <w:r>
+        <w:rPr>
+          <w:rFonts w:ascii="Times New Roman" w:hAnsi="Times New Roman" w:cs="Times New Roman"/>
+          <w:i/>
+          <w:sz w:val="28"/>
+          <w:szCs w:val="28"/>
+        </w:rPr>
+        <w:t>titulo</w:t>
       </w:r>
       <w:proofErr w:type="spellEnd"/>
-      <w:r>
-        <w:rPr>
-          <w:rFonts w:ascii="Times New Roman" w:hAnsi="Times New Roman" w:cs="Times New Roman"/>
-          <w:i/>
-          <w:sz w:val="28"/>
-          <w:szCs w:val="28"/>
-        </w:rPr>
-        <w:t>=local aonde está localizado o campo de respostas</w:t>
-      </w:r>
-    </w:p>
-    <w:p>
-      <w:pPr>
-        <w:ind w:left="708"/>
-        <w:rPr>
-          <w:rFonts w:ascii="Times New Roman" w:hAnsi="Times New Roman" w:cs="Times New Roman"/>
-          <w:sz w:val="28"/>
-          <w:szCs w:val="28"/>
-        </w:rPr>
-      </w:pPr>
-    </w:p>
-    <w:p>
-      <w:pPr>
-        <w:ind w:left="708"/>
-        <w:rPr>
-          <w:rFonts w:ascii="Times New Roman" w:hAnsi="Times New Roman" w:cs="Times New Roman"/>
-          <w:b/>
-          <w:sz w:val="28"/>
-          <w:szCs w:val="28"/>
-        </w:rPr>
-      </w:pPr>
-      <w:r>
-        <w:rPr>
-          <w:rFonts w:ascii="Times New Roman" w:hAnsi="Times New Roman" w:cs="Times New Roman"/>
-          <w:b/>
-          <w:sz w:val="28"/>
-          <w:szCs w:val="28"/>
-        </w:rPr>
-        <w:t>As perguntas deverão obedecer a estrutura a seguir:</w:t>
-      </w:r>
-    </w:p>
-    <w:p>
-      <w:pPr>
-        <w:ind w:left="708"/>
-        <w:rPr>
-          <w:rFonts w:ascii="Times New Roman" w:hAnsi="Times New Roman" w:cs="Times New Roman"/>
-          <w:i/>
-          <w:sz w:val="28"/>
-          <w:szCs w:val="28"/>
-        </w:rPr>
-      </w:pPr>
-      <w:proofErr w:type="spellStart"/>
-      <w:proofErr w:type="gramStart"/>
-      <w:r>
-        <w:rPr>
-          <w:rFonts w:ascii="Times New Roman" w:hAnsi="Times New Roman" w:cs="Times New Roman"/>
-          <w:i/>
-          <w:sz w:val="28"/>
-          <w:szCs w:val="28"/>
-        </w:rPr>
-        <w:t>t</w:t>
-      </w:r>
-      <w:r>
-        <w:rPr>
-          <w:rFonts w:ascii="Times New Roman" w:hAnsi="Times New Roman" w:cs="Times New Roman"/>
-          <w:i/>
-          <w:sz w:val="28"/>
-          <w:szCs w:val="28"/>
-        </w:rPr>
-        <w:t>ipo</w:t>
-      </w:r>
-      <w:r>
-        <w:rPr>
-          <w:rFonts w:ascii="Times New Roman" w:hAnsi="Times New Roman" w:cs="Times New Roman"/>
-          <w:i/>
-          <w:sz w:val="28"/>
-          <w:szCs w:val="28"/>
-        </w:rPr>
-        <w:t>,id</w:t>
-      </w:r>
-      <w:proofErr w:type="spellEnd"/>
-      <w:proofErr w:type="gramEnd"/>
-    </w:p>
-    <w:p>
-      <w:pPr>
-        <w:ind w:left="708"/>
-        <w:rPr>
-          <w:rFonts w:ascii="Times New Roman" w:hAnsi="Times New Roman" w:cs="Times New Roman"/>
-          <w:i/>
-          <w:sz w:val="28"/>
-          <w:szCs w:val="28"/>
-        </w:rPr>
-      </w:pPr>
-      <w:proofErr w:type="spellStart"/>
-      <w:proofErr w:type="gramStart"/>
-      <w:r>
-        <w:rPr>
-          <w:rFonts w:ascii="Times New Roman" w:hAnsi="Times New Roman" w:cs="Times New Roman"/>
-          <w:i/>
-          <w:sz w:val="28"/>
-          <w:szCs w:val="28"/>
-        </w:rPr>
-        <w:t>titulo</w:t>
-      </w:r>
-      <w:proofErr w:type="spellEnd"/>
-      <w:proofErr w:type="gramEnd"/>
       <w:r>
         <w:rPr>
           <w:rFonts w:ascii="Times New Roman" w:hAnsi="Times New Roman" w:cs="Times New Roman"/>

</xml_diff>

<commit_message>
Pequenas melhorias e correções de erros
Signed-off-by: Lucas Vieira <lucas.engen@hotmail.com>
</commit_message>
<xml_diff>
--- a/FDF/formatoFDF.docx
+++ b/FDF/formatoFDF.docx
@@ -838,107 +838,239 @@
         </w:rPr>
         <w:t xml:space="preserve">= </w:t>
       </w:r>
+      <w:proofErr w:type="spellStart"/>
+      <w:r>
+        <w:rPr>
+          <w:rFonts w:ascii="Times New Roman" w:hAnsi="Times New Roman" w:cs="Times New Roman"/>
+          <w:i/>
+          <w:sz w:val="28"/>
+          <w:szCs w:val="28"/>
+        </w:rPr>
+        <w:t>t</w:t>
+      </w:r>
+      <w:r>
+        <w:rPr>
+          <w:rFonts w:ascii="Times New Roman" w:hAnsi="Times New Roman" w:cs="Times New Roman"/>
+          <w:i/>
+          <w:sz w:val="28"/>
+          <w:szCs w:val="28"/>
+        </w:rPr>
+        <w:t>ipo</w:t>
+      </w:r>
+      <w:r>
+        <w:rPr>
+          <w:rFonts w:ascii="Times New Roman" w:hAnsi="Times New Roman" w:cs="Times New Roman"/>
+          <w:i/>
+          <w:sz w:val="28"/>
+          <w:szCs w:val="28"/>
+        </w:rPr>
+        <w:t>,id</w:t>
+      </w:r>
+      <w:proofErr w:type="spellEnd"/>
+    </w:p>
+    <w:p>
+      <w:pPr>
+        <w:ind w:left="708"/>
+        <w:rPr>
+          <w:rFonts w:ascii="Times New Roman" w:hAnsi="Times New Roman" w:cs="Times New Roman"/>
+          <w:i/>
+          <w:sz w:val="28"/>
+          <w:szCs w:val="28"/>
+        </w:rPr>
+      </w:pPr>
+      <w:r>
+        <w:rPr>
+          <w:rFonts w:ascii="Times New Roman" w:hAnsi="Times New Roman" w:cs="Times New Roman"/>
+          <w:i/>
+          <w:sz w:val="28"/>
+          <w:szCs w:val="28"/>
+        </w:rPr>
+        <w:t xml:space="preserve"># </w:t>
+      </w:r>
+      <w:proofErr w:type="spellStart"/>
+      <w:r>
+        <w:rPr>
+          <w:rFonts w:ascii="Times New Roman" w:hAnsi="Times New Roman" w:cs="Times New Roman"/>
+          <w:i/>
+          <w:sz w:val="28"/>
+          <w:szCs w:val="28"/>
+        </w:rPr>
+        <w:t>titulo</w:t>
+      </w:r>
+      <w:proofErr w:type="spellEnd"/>
+      <w:r>
+        <w:rPr>
+          <w:rFonts w:ascii="Times New Roman" w:hAnsi="Times New Roman" w:cs="Times New Roman"/>
+          <w:i/>
+          <w:sz w:val="28"/>
+          <w:szCs w:val="28"/>
+        </w:rPr>
+        <w:t xml:space="preserve"> da pergunta</w:t>
+      </w:r>
+    </w:p>
+    <w:p>
+      <w:pPr>
+        <w:ind w:left="708"/>
+        <w:rPr>
+          <w:rFonts w:ascii="Times New Roman" w:hAnsi="Times New Roman" w:cs="Times New Roman"/>
+          <w:i/>
+          <w:sz w:val="28"/>
+          <w:szCs w:val="28"/>
+        </w:rPr>
+      </w:pPr>
+      <w:proofErr w:type="gramStart"/>
+      <w:r>
+        <w:rPr>
+          <w:rFonts w:ascii="Times New Roman" w:hAnsi="Times New Roman" w:cs="Times New Roman"/>
+          <w:i/>
+          <w:sz w:val="28"/>
+          <w:szCs w:val="28"/>
+        </w:rPr>
+        <w:t>itens</w:t>
+      </w:r>
+      <w:proofErr w:type="gramEnd"/>
+      <w:r>
+        <w:rPr>
+          <w:rFonts w:ascii="Times New Roman" w:hAnsi="Times New Roman" w:cs="Times New Roman"/>
+          <w:i/>
+          <w:sz w:val="28"/>
+          <w:szCs w:val="28"/>
+        </w:rPr>
+        <w:t xml:space="preserve"> ligados à pergunta</w:t>
+      </w:r>
+    </w:p>
+    <w:p>
+      <w:pPr>
+        <w:ind w:left="708"/>
+        <w:rPr>
+          <w:rFonts w:ascii="Times New Roman" w:hAnsi="Times New Roman" w:cs="Times New Roman"/>
+          <w:sz w:val="28"/>
+          <w:szCs w:val="28"/>
+        </w:rPr>
+      </w:pPr>
+    </w:p>
+    <w:p>
+      <w:pPr>
+        <w:ind w:left="708"/>
+        <w:rPr>
+          <w:rFonts w:ascii="Times New Roman" w:hAnsi="Times New Roman" w:cs="Times New Roman"/>
+          <w:b/>
+          <w:sz w:val="28"/>
+          <w:szCs w:val="28"/>
+        </w:rPr>
+      </w:pPr>
+      <w:r>
+        <w:rPr>
+          <w:rFonts w:ascii="Times New Roman" w:hAnsi="Times New Roman" w:cs="Times New Roman"/>
+          <w:b/>
+          <w:sz w:val="28"/>
+          <w:szCs w:val="28"/>
+        </w:rPr>
+        <w:t>S</w:t>
+      </w:r>
+      <w:r>
+        <w:rPr>
+          <w:rFonts w:ascii="Times New Roman" w:hAnsi="Times New Roman" w:cs="Times New Roman"/>
+          <w:b/>
+          <w:sz w:val="28"/>
+          <w:szCs w:val="28"/>
+        </w:rPr>
+        <w:t>e tipo for LIVRE (aceita qualquer resposta)</w:t>
+      </w:r>
+    </w:p>
+    <w:p>
+      <w:pPr>
+        <w:ind w:left="708"/>
+        <w:rPr>
+          <w:rFonts w:ascii="Times New Roman" w:hAnsi="Times New Roman" w:cs="Times New Roman"/>
+          <w:i/>
+          <w:sz w:val="28"/>
+          <w:szCs w:val="28"/>
+        </w:rPr>
+      </w:pPr>
+      <w:r>
+        <w:rPr>
+          <w:rFonts w:ascii="Times New Roman" w:hAnsi="Times New Roman" w:cs="Times New Roman"/>
+          <w:i/>
+          <w:sz w:val="28"/>
+          <w:szCs w:val="28"/>
+        </w:rPr>
+        <w:t xml:space="preserve">= </w:t>
+      </w:r>
+      <w:proofErr w:type="spellStart"/>
+      <w:proofErr w:type="gramStart"/>
+      <w:r>
+        <w:rPr>
+          <w:rFonts w:ascii="Times New Roman" w:hAnsi="Times New Roman" w:cs="Times New Roman"/>
+          <w:i/>
+          <w:sz w:val="28"/>
+          <w:szCs w:val="28"/>
+        </w:rPr>
+        <w:t>tipo,id</w:t>
+      </w:r>
+      <w:proofErr w:type="spellEnd"/>
+      <w:proofErr w:type="gramEnd"/>
+    </w:p>
+    <w:p>
+      <w:pPr>
+        <w:ind w:left="708"/>
+        <w:rPr>
+          <w:rFonts w:ascii="Times New Roman" w:hAnsi="Times New Roman" w:cs="Times New Roman"/>
+          <w:i/>
+          <w:sz w:val="28"/>
+          <w:szCs w:val="28"/>
+        </w:rPr>
+      </w:pPr>
+      <w:r>
+        <w:rPr>
+          <w:rFonts w:ascii="Times New Roman" w:hAnsi="Times New Roman" w:cs="Times New Roman"/>
+          <w:i/>
+          <w:sz w:val="28"/>
+          <w:szCs w:val="28"/>
+        </w:rPr>
+        <w:t xml:space="preserve"># </w:t>
+      </w:r>
+      <w:proofErr w:type="spellStart"/>
+      <w:r>
+        <w:rPr>
+          <w:rFonts w:ascii="Times New Roman" w:hAnsi="Times New Roman" w:cs="Times New Roman"/>
+          <w:i/>
+          <w:sz w:val="28"/>
+          <w:szCs w:val="28"/>
+        </w:rPr>
+        <w:t>titulo</w:t>
+      </w:r>
+      <w:proofErr w:type="spellEnd"/>
+      <w:r>
+        <w:rPr>
+          <w:rFonts w:ascii="Times New Roman" w:hAnsi="Times New Roman" w:cs="Times New Roman"/>
+          <w:i/>
+          <w:sz w:val="28"/>
+          <w:szCs w:val="28"/>
+        </w:rPr>
+        <w:t xml:space="preserve"> da pergunta</w:t>
+      </w:r>
+    </w:p>
+    <w:p>
+      <w:pPr>
+        <w:ind w:left="708"/>
+        <w:rPr>
+          <w:rFonts w:ascii="Times New Roman" w:hAnsi="Times New Roman" w:cs="Times New Roman"/>
+          <w:i/>
+          <w:sz w:val="28"/>
+          <w:szCs w:val="28"/>
+        </w:rPr>
+      </w:pPr>
       <w:bookmarkStart w:id="0" w:name="_GoBack"/>
       <w:bookmarkEnd w:id="0"/>
-      <w:proofErr w:type="spellStart"/>
-      <w:r>
-        <w:rPr>
-          <w:rFonts w:ascii="Times New Roman" w:hAnsi="Times New Roman" w:cs="Times New Roman"/>
-          <w:i/>
-          <w:sz w:val="28"/>
-          <w:szCs w:val="28"/>
-        </w:rPr>
-        <w:t>t</w:t>
-      </w:r>
-      <w:r>
-        <w:rPr>
-          <w:rFonts w:ascii="Times New Roman" w:hAnsi="Times New Roman" w:cs="Times New Roman"/>
-          <w:i/>
-          <w:sz w:val="28"/>
-          <w:szCs w:val="28"/>
-        </w:rPr>
-        <w:t>ipo</w:t>
-      </w:r>
-      <w:r>
-        <w:rPr>
-          <w:rFonts w:ascii="Times New Roman" w:hAnsi="Times New Roman" w:cs="Times New Roman"/>
-          <w:i/>
-          <w:sz w:val="28"/>
-          <w:szCs w:val="28"/>
-        </w:rPr>
-        <w:t>,id</w:t>
-      </w:r>
-      <w:proofErr w:type="spellEnd"/>
-    </w:p>
-    <w:p>
-      <w:pPr>
-        <w:ind w:left="708"/>
-        <w:rPr>
-          <w:rFonts w:ascii="Times New Roman" w:hAnsi="Times New Roman" w:cs="Times New Roman"/>
-          <w:i/>
-          <w:sz w:val="28"/>
-          <w:szCs w:val="28"/>
-        </w:rPr>
-      </w:pPr>
-      <w:r>
-        <w:rPr>
-          <w:rFonts w:ascii="Times New Roman" w:hAnsi="Times New Roman" w:cs="Times New Roman"/>
-          <w:i/>
-          <w:sz w:val="28"/>
-          <w:szCs w:val="28"/>
-        </w:rPr>
-        <w:t xml:space="preserve"># </w:t>
-      </w:r>
-      <w:proofErr w:type="spellStart"/>
-      <w:r>
-        <w:rPr>
-          <w:rFonts w:ascii="Times New Roman" w:hAnsi="Times New Roman" w:cs="Times New Roman"/>
-          <w:i/>
-          <w:sz w:val="28"/>
-          <w:szCs w:val="28"/>
-        </w:rPr>
-        <w:t>titulo</w:t>
-      </w:r>
-      <w:proofErr w:type="spellEnd"/>
-      <w:r>
-        <w:rPr>
-          <w:rFonts w:ascii="Times New Roman" w:hAnsi="Times New Roman" w:cs="Times New Roman"/>
-          <w:i/>
-          <w:sz w:val="28"/>
-          <w:szCs w:val="28"/>
-        </w:rPr>
-        <w:t xml:space="preserve"> da pergunta</w:t>
-      </w:r>
-    </w:p>
-    <w:p>
-      <w:pPr>
-        <w:ind w:left="708"/>
-        <w:rPr>
-          <w:rFonts w:ascii="Times New Roman" w:hAnsi="Times New Roman" w:cs="Times New Roman"/>
-          <w:i/>
-          <w:sz w:val="28"/>
-          <w:szCs w:val="28"/>
-        </w:rPr>
-      </w:pPr>
-      <w:proofErr w:type="gramStart"/>
-      <w:r>
-        <w:rPr>
-          <w:rFonts w:ascii="Times New Roman" w:hAnsi="Times New Roman" w:cs="Times New Roman"/>
-          <w:i/>
-          <w:sz w:val="28"/>
-          <w:szCs w:val="28"/>
-        </w:rPr>
-        <w:t>itens</w:t>
-      </w:r>
-      <w:proofErr w:type="gramEnd"/>
-      <w:r>
-        <w:rPr>
-          <w:rFonts w:ascii="Times New Roman" w:hAnsi="Times New Roman" w:cs="Times New Roman"/>
-          <w:i/>
-          <w:sz w:val="28"/>
-          <w:szCs w:val="28"/>
-        </w:rPr>
-        <w:t xml:space="preserve"> ligados à pergunta</w:t>
+      <w:r>
+        <w:rPr>
+          <w:rFonts w:ascii="Times New Roman" w:hAnsi="Times New Roman" w:cs="Times New Roman"/>
+          <w:i/>
+          <w:sz w:val="28"/>
+          <w:szCs w:val="28"/>
+        </w:rPr>
+        <w:t>resposta</w:t>
       </w:r>
     </w:p>
     <w:p>
@@ -977,23 +1109,21 @@
           <w:sz w:val="28"/>
           <w:szCs w:val="28"/>
         </w:rPr>
-        <w:t>e tipo for LIVRE (aceita qualquer resposta)</w:t>
-      </w:r>
-    </w:p>
-    <w:p>
-      <w:pPr>
-        <w:ind w:left="708"/>
-        <w:rPr>
-          <w:rFonts w:ascii="Times New Roman" w:hAnsi="Times New Roman" w:cs="Times New Roman"/>
-          <w:i/>
-          <w:sz w:val="28"/>
-          <w:szCs w:val="28"/>
-        </w:rPr>
-      </w:pPr>
-      <w:r>
-        <w:rPr>
-          <w:rFonts w:ascii="Times New Roman" w:hAnsi="Times New Roman" w:cs="Times New Roman"/>
-          <w:i/>
+        <w:t>e tipo for LISTA (deve selecionar apenas um item dos pré-definidos:</w:t>
+      </w:r>
+    </w:p>
+    <w:p>
+      <w:pPr>
+        <w:ind w:left="708"/>
+        <w:rPr>
+          <w:rFonts w:ascii="Times New Roman" w:hAnsi="Times New Roman" w:cs="Times New Roman"/>
+          <w:sz w:val="28"/>
+          <w:szCs w:val="28"/>
+        </w:rPr>
+      </w:pPr>
+      <w:r>
+        <w:rPr>
+          <w:rFonts w:ascii="Times New Roman" w:hAnsi="Times New Roman" w:cs="Times New Roman"/>
           <w:sz w:val="28"/>
           <w:szCs w:val="28"/>
         </w:rPr>
@@ -1004,7 +1134,6 @@
       <w:r>
         <w:rPr>
           <w:rFonts w:ascii="Times New Roman" w:hAnsi="Times New Roman" w:cs="Times New Roman"/>
-          <w:i/>
           <w:sz w:val="28"/>
           <w:szCs w:val="28"/>
         </w:rPr>
@@ -1018,15 +1147,13 @@
         <w:ind w:left="708"/>
         <w:rPr>
           <w:rFonts w:ascii="Times New Roman" w:hAnsi="Times New Roman" w:cs="Times New Roman"/>
-          <w:i/>
-          <w:sz w:val="28"/>
-          <w:szCs w:val="28"/>
-        </w:rPr>
-      </w:pPr>
-      <w:r>
-        <w:rPr>
-          <w:rFonts w:ascii="Times New Roman" w:hAnsi="Times New Roman" w:cs="Times New Roman"/>
-          <w:i/>
+          <w:sz w:val="28"/>
+          <w:szCs w:val="28"/>
+        </w:rPr>
+      </w:pPr>
+      <w:r>
+        <w:rPr>
+          <w:rFonts w:ascii="Times New Roman" w:hAnsi="Times New Roman" w:cs="Times New Roman"/>
           <w:sz w:val="28"/>
           <w:szCs w:val="28"/>
         </w:rPr>
@@ -1036,7 +1163,6 @@
       <w:r>
         <w:rPr>
           <w:rFonts w:ascii="Times New Roman" w:hAnsi="Times New Roman" w:cs="Times New Roman"/>
-          <w:i/>
           <w:sz w:val="28"/>
           <w:szCs w:val="28"/>
         </w:rPr>
@@ -1046,7 +1172,6 @@
       <w:r>
         <w:rPr>
           <w:rFonts w:ascii="Times New Roman" w:hAnsi="Times New Roman" w:cs="Times New Roman"/>
-          <w:i/>
           <w:sz w:val="28"/>
           <w:szCs w:val="28"/>
         </w:rPr>
@@ -1062,6 +1187,70 @@
           <w:szCs w:val="28"/>
         </w:rPr>
       </w:pPr>
+      <w:r>
+        <w:rPr>
+          <w:rFonts w:ascii="Times New Roman" w:hAnsi="Times New Roman" w:cs="Times New Roman"/>
+          <w:sz w:val="28"/>
+          <w:szCs w:val="28"/>
+        </w:rPr>
+        <w:t>@ item1</w:t>
+      </w:r>
+    </w:p>
+    <w:p>
+      <w:pPr>
+        <w:ind w:left="708"/>
+        <w:rPr>
+          <w:rFonts w:ascii="Times New Roman" w:hAnsi="Times New Roman" w:cs="Times New Roman"/>
+          <w:sz w:val="28"/>
+          <w:szCs w:val="28"/>
+        </w:rPr>
+      </w:pPr>
+      <w:r>
+        <w:rPr>
+          <w:rFonts w:ascii="Times New Roman" w:hAnsi="Times New Roman" w:cs="Times New Roman"/>
+          <w:sz w:val="28"/>
+          <w:szCs w:val="28"/>
+        </w:rPr>
+        <w:t>@ item2</w:t>
+      </w:r>
+    </w:p>
+    <w:p>
+      <w:pPr>
+        <w:ind w:left="708"/>
+        <w:rPr>
+          <w:rFonts w:ascii="Times New Roman" w:hAnsi="Times New Roman" w:cs="Times New Roman"/>
+          <w:sz w:val="28"/>
+          <w:szCs w:val="28"/>
+        </w:rPr>
+      </w:pPr>
+      <w:r>
+        <w:rPr>
+          <w:rFonts w:ascii="Times New Roman" w:hAnsi="Times New Roman" w:cs="Times New Roman"/>
+          <w:sz w:val="28"/>
+          <w:szCs w:val="28"/>
+        </w:rPr>
+        <w:t xml:space="preserve">@ </w:t>
+      </w:r>
+      <w:proofErr w:type="spellStart"/>
+      <w:r>
+        <w:rPr>
+          <w:rFonts w:ascii="Times New Roman" w:hAnsi="Times New Roman" w:cs="Times New Roman"/>
+          <w:sz w:val="28"/>
+          <w:szCs w:val="28"/>
+        </w:rPr>
+        <w:t>itemN</w:t>
+      </w:r>
+      <w:proofErr w:type="spellEnd"/>
+    </w:p>
+    <w:p>
+      <w:pPr>
+        <w:ind w:left="708"/>
+        <w:rPr>
+          <w:rFonts w:ascii="Times New Roman" w:hAnsi="Times New Roman" w:cs="Times New Roman"/>
+          <w:sz w:val="28"/>
+          <w:szCs w:val="28"/>
+        </w:rPr>
+      </w:pPr>
     </w:p>
     <w:p>
       <w:pPr>
@@ -1080,30 +1269,23 @@
           <w:sz w:val="28"/>
           <w:szCs w:val="28"/>
         </w:rPr>
-        <w:t>S</w:t>
-      </w:r>
-      <w:r>
-        <w:rPr>
-          <w:rFonts w:ascii="Times New Roman" w:hAnsi="Times New Roman" w:cs="Times New Roman"/>
-          <w:b/>
-          <w:sz w:val="28"/>
-          <w:szCs w:val="28"/>
-        </w:rPr>
-        <w:t>e tipo for LISTA (deve selecionar apenas um item dos pré-definidos:</w:t>
-      </w:r>
-    </w:p>
-    <w:p>
-      <w:pPr>
-        <w:ind w:left="708"/>
-        <w:rPr>
-          <w:rFonts w:ascii="Times New Roman" w:hAnsi="Times New Roman" w:cs="Times New Roman"/>
-          <w:sz w:val="28"/>
-          <w:szCs w:val="28"/>
-        </w:rPr>
-      </w:pPr>
-      <w:r>
-        <w:rPr>
-          <w:rFonts w:ascii="Times New Roman" w:hAnsi="Times New Roman" w:cs="Times New Roman"/>
+        <w:t>Se tipo for ALTERNATIVA (pode escolher mais de uma)</w:t>
+      </w:r>
+    </w:p>
+    <w:p>
+      <w:pPr>
+        <w:ind w:left="708"/>
+        <w:rPr>
+          <w:rFonts w:ascii="Times New Roman" w:hAnsi="Times New Roman" w:cs="Times New Roman"/>
+          <w:i/>
+          <w:sz w:val="28"/>
+          <w:szCs w:val="28"/>
+        </w:rPr>
+      </w:pPr>
+      <w:r>
+        <w:rPr>
+          <w:rFonts w:ascii="Times New Roman" w:hAnsi="Times New Roman" w:cs="Times New Roman"/>
+          <w:i/>
           <w:sz w:val="28"/>
           <w:szCs w:val="28"/>
         </w:rPr>
@@ -1114,6 +1296,7 @@
       <w:r>
         <w:rPr>
           <w:rFonts w:ascii="Times New Roman" w:hAnsi="Times New Roman" w:cs="Times New Roman"/>
+          <w:i/>
           <w:sz w:val="28"/>
           <w:szCs w:val="28"/>
         </w:rPr>
@@ -1127,13 +1310,15 @@
         <w:ind w:left="708"/>
         <w:rPr>
           <w:rFonts w:ascii="Times New Roman" w:hAnsi="Times New Roman" w:cs="Times New Roman"/>
-          <w:sz w:val="28"/>
-          <w:szCs w:val="28"/>
-        </w:rPr>
-      </w:pPr>
-      <w:r>
-        <w:rPr>
-          <w:rFonts w:ascii="Times New Roman" w:hAnsi="Times New Roman" w:cs="Times New Roman"/>
+          <w:i/>
+          <w:sz w:val="28"/>
+          <w:szCs w:val="28"/>
+        </w:rPr>
+      </w:pPr>
+      <w:r>
+        <w:rPr>
+          <w:rFonts w:ascii="Times New Roman" w:hAnsi="Times New Roman" w:cs="Times New Roman"/>
+          <w:i/>
           <w:sz w:val="28"/>
           <w:szCs w:val="28"/>
         </w:rPr>
@@ -1143,6 +1328,7 @@
       <w:r>
         <w:rPr>
           <w:rFonts w:ascii="Times New Roman" w:hAnsi="Times New Roman" w:cs="Times New Roman"/>
+          <w:i/>
           <w:sz w:val="28"/>
           <w:szCs w:val="28"/>
         </w:rPr>
@@ -1152,6 +1338,7 @@
       <w:r>
         <w:rPr>
           <w:rFonts w:ascii="Times New Roman" w:hAnsi="Times New Roman" w:cs="Times New Roman"/>
+          <w:i/>
           <w:sz w:val="28"/>
           <w:szCs w:val="28"/>
         </w:rPr>
@@ -1163,173 +1350,6 @@
         <w:ind w:left="708"/>
         <w:rPr>
           <w:rFonts w:ascii="Times New Roman" w:hAnsi="Times New Roman" w:cs="Times New Roman"/>
-          <w:sz w:val="28"/>
-          <w:szCs w:val="28"/>
-        </w:rPr>
-      </w:pPr>
-      <w:r>
-        <w:rPr>
-          <w:rFonts w:ascii="Times New Roman" w:hAnsi="Times New Roman" w:cs="Times New Roman"/>
-          <w:sz w:val="28"/>
-          <w:szCs w:val="28"/>
-        </w:rPr>
-        <w:t>@ item1</w:t>
-      </w:r>
-    </w:p>
-    <w:p>
-      <w:pPr>
-        <w:ind w:left="708"/>
-        <w:rPr>
-          <w:rFonts w:ascii="Times New Roman" w:hAnsi="Times New Roman" w:cs="Times New Roman"/>
-          <w:sz w:val="28"/>
-          <w:szCs w:val="28"/>
-        </w:rPr>
-      </w:pPr>
-      <w:r>
-        <w:rPr>
-          <w:rFonts w:ascii="Times New Roman" w:hAnsi="Times New Roman" w:cs="Times New Roman"/>
-          <w:sz w:val="28"/>
-          <w:szCs w:val="28"/>
-        </w:rPr>
-        <w:t>@ item2</w:t>
-      </w:r>
-    </w:p>
-    <w:p>
-      <w:pPr>
-        <w:ind w:left="708"/>
-        <w:rPr>
-          <w:rFonts w:ascii="Times New Roman" w:hAnsi="Times New Roman" w:cs="Times New Roman"/>
-          <w:sz w:val="28"/>
-          <w:szCs w:val="28"/>
-        </w:rPr>
-      </w:pPr>
-      <w:r>
-        <w:rPr>
-          <w:rFonts w:ascii="Times New Roman" w:hAnsi="Times New Roman" w:cs="Times New Roman"/>
-          <w:sz w:val="28"/>
-          <w:szCs w:val="28"/>
-        </w:rPr>
-        <w:t xml:space="preserve">@ </w:t>
-      </w:r>
-      <w:proofErr w:type="spellStart"/>
-      <w:r>
-        <w:rPr>
-          <w:rFonts w:ascii="Times New Roman" w:hAnsi="Times New Roman" w:cs="Times New Roman"/>
-          <w:sz w:val="28"/>
-          <w:szCs w:val="28"/>
-        </w:rPr>
-        <w:t>itemN</w:t>
-      </w:r>
-      <w:proofErr w:type="spellEnd"/>
-    </w:p>
-    <w:p>
-      <w:pPr>
-        <w:ind w:left="708"/>
-        <w:rPr>
-          <w:rFonts w:ascii="Times New Roman" w:hAnsi="Times New Roman" w:cs="Times New Roman"/>
-          <w:sz w:val="28"/>
-          <w:szCs w:val="28"/>
-        </w:rPr>
-      </w:pPr>
-    </w:p>
-    <w:p>
-      <w:pPr>
-        <w:ind w:left="708"/>
-        <w:rPr>
-          <w:rFonts w:ascii="Times New Roman" w:hAnsi="Times New Roman" w:cs="Times New Roman"/>
-          <w:b/>
-          <w:sz w:val="28"/>
-          <w:szCs w:val="28"/>
-        </w:rPr>
-      </w:pPr>
-      <w:r>
-        <w:rPr>
-          <w:rFonts w:ascii="Times New Roman" w:hAnsi="Times New Roman" w:cs="Times New Roman"/>
-          <w:b/>
-          <w:sz w:val="28"/>
-          <w:szCs w:val="28"/>
-        </w:rPr>
-        <w:t>Se tipo for ALTERNATIVA (pode escolher mais de uma)</w:t>
-      </w:r>
-    </w:p>
-    <w:p>
-      <w:pPr>
-        <w:ind w:left="708"/>
-        <w:rPr>
-          <w:rFonts w:ascii="Times New Roman" w:hAnsi="Times New Roman" w:cs="Times New Roman"/>
-          <w:i/>
-          <w:sz w:val="28"/>
-          <w:szCs w:val="28"/>
-        </w:rPr>
-      </w:pPr>
-      <w:r>
-        <w:rPr>
-          <w:rFonts w:ascii="Times New Roman" w:hAnsi="Times New Roman" w:cs="Times New Roman"/>
-          <w:i/>
-          <w:sz w:val="28"/>
-          <w:szCs w:val="28"/>
-        </w:rPr>
-        <w:t xml:space="preserve">= </w:t>
-      </w:r>
-      <w:proofErr w:type="spellStart"/>
-      <w:proofErr w:type="gramStart"/>
-      <w:r>
-        <w:rPr>
-          <w:rFonts w:ascii="Times New Roman" w:hAnsi="Times New Roman" w:cs="Times New Roman"/>
-          <w:i/>
-          <w:sz w:val="28"/>
-          <w:szCs w:val="28"/>
-        </w:rPr>
-        <w:t>tipo,id</w:t>
-      </w:r>
-      <w:proofErr w:type="spellEnd"/>
-      <w:proofErr w:type="gramEnd"/>
-    </w:p>
-    <w:p>
-      <w:pPr>
-        <w:ind w:left="708"/>
-        <w:rPr>
-          <w:rFonts w:ascii="Times New Roman" w:hAnsi="Times New Roman" w:cs="Times New Roman"/>
-          <w:i/>
-          <w:sz w:val="28"/>
-          <w:szCs w:val="28"/>
-        </w:rPr>
-      </w:pPr>
-      <w:r>
-        <w:rPr>
-          <w:rFonts w:ascii="Times New Roman" w:hAnsi="Times New Roman" w:cs="Times New Roman"/>
-          <w:i/>
-          <w:sz w:val="28"/>
-          <w:szCs w:val="28"/>
-        </w:rPr>
-        <w:t xml:space="preserve"># </w:t>
-      </w:r>
-      <w:proofErr w:type="spellStart"/>
-      <w:r>
-        <w:rPr>
-          <w:rFonts w:ascii="Times New Roman" w:hAnsi="Times New Roman" w:cs="Times New Roman"/>
-          <w:i/>
-          <w:sz w:val="28"/>
-          <w:szCs w:val="28"/>
-        </w:rPr>
-        <w:t>titulo</w:t>
-      </w:r>
-      <w:proofErr w:type="spellEnd"/>
-      <w:r>
-        <w:rPr>
-          <w:rFonts w:ascii="Times New Roman" w:hAnsi="Times New Roman" w:cs="Times New Roman"/>
-          <w:i/>
-          <w:sz w:val="28"/>
-          <w:szCs w:val="28"/>
-        </w:rPr>
-        <w:t xml:space="preserve"> da pergunta</w:t>
-      </w:r>
-    </w:p>
-    <w:p>
-      <w:pPr>
-        <w:ind w:left="708"/>
-        <w:rPr>
-          <w:rFonts w:ascii="Times New Roman" w:hAnsi="Times New Roman" w:cs="Times New Roman"/>
           <w:i/>
           <w:sz w:val="28"/>
           <w:szCs w:val="28"/>
@@ -1402,6 +1422,7 @@
           <w:sz w:val="28"/>
           <w:szCs w:val="28"/>
         </w:rPr>
+        <w:lastRenderedPageBreak/>
         <w:t xml:space="preserve">- </w:t>
       </w:r>
       <w:proofErr w:type="spellStart"/>
@@ -2038,6 +2059,7 @@
           <w:sz w:val="24"/>
           <w:szCs w:val="24"/>
         </w:rPr>
+        <w:lastRenderedPageBreak/>
         <w:t>- 15</w:t>
       </w:r>
     </w:p>
@@ -2055,7 +2077,6 @@
           <w:sz w:val="24"/>
           <w:szCs w:val="24"/>
         </w:rPr>
-        <w:lastRenderedPageBreak/>
         <w:t>- 35</w:t>
       </w:r>
     </w:p>

</xml_diff>

<commit_message>
Implementação do método writeFormulário()
Signed-off-by: Lucas Vieira <lucas.engen@hotmail.com>
</commit_message>
<xml_diff>
--- a/FDF/formatoFDF.docx
+++ b/FDF/formatoFDF.docx
@@ -1061,6 +1061,716 @@
           <w:szCs w:val="28"/>
         </w:rPr>
       </w:pPr>
+      <w:r>
+        <w:rPr>
+          <w:rFonts w:ascii="Times New Roman" w:hAnsi="Times New Roman" w:cs="Times New Roman"/>
+          <w:i/>
+          <w:sz w:val="28"/>
+          <w:szCs w:val="28"/>
+        </w:rPr>
+        <w:t>resposta</w:t>
+      </w:r>
+    </w:p>
+    <w:p>
+      <w:pPr>
+        <w:ind w:left="708"/>
+        <w:rPr>
+          <w:rFonts w:ascii="Times New Roman" w:hAnsi="Times New Roman" w:cs="Times New Roman"/>
+          <w:sz w:val="28"/>
+          <w:szCs w:val="28"/>
+        </w:rPr>
+      </w:pPr>
+    </w:p>
+    <w:p>
+      <w:pPr>
+        <w:ind w:left="708"/>
+        <w:rPr>
+          <w:rFonts w:ascii="Times New Roman" w:hAnsi="Times New Roman" w:cs="Times New Roman"/>
+          <w:b/>
+          <w:sz w:val="28"/>
+          <w:szCs w:val="28"/>
+        </w:rPr>
+      </w:pPr>
+      <w:r>
+        <w:rPr>
+          <w:rFonts w:ascii="Times New Roman" w:hAnsi="Times New Roman" w:cs="Times New Roman"/>
+          <w:b/>
+          <w:sz w:val="28"/>
+          <w:szCs w:val="28"/>
+        </w:rPr>
+        <w:t>S</w:t>
+      </w:r>
+      <w:r>
+        <w:rPr>
+          <w:rFonts w:ascii="Times New Roman" w:hAnsi="Times New Roman" w:cs="Times New Roman"/>
+          <w:b/>
+          <w:sz w:val="28"/>
+          <w:szCs w:val="28"/>
+        </w:rPr>
+        <w:t>e tipo for LISTA (deve selecionar apenas um item dos pré-definidos:</w:t>
+      </w:r>
+    </w:p>
+    <w:p>
+      <w:pPr>
+        <w:ind w:left="708"/>
+        <w:rPr>
+          <w:rFonts w:ascii="Times New Roman" w:hAnsi="Times New Roman" w:cs="Times New Roman"/>
+          <w:sz w:val="28"/>
+          <w:szCs w:val="28"/>
+        </w:rPr>
+      </w:pPr>
+      <w:r>
+        <w:rPr>
+          <w:rFonts w:ascii="Times New Roman" w:hAnsi="Times New Roman" w:cs="Times New Roman"/>
+          <w:sz w:val="28"/>
+          <w:szCs w:val="28"/>
+        </w:rPr>
+        <w:t xml:space="preserve">= </w:t>
+      </w:r>
+      <w:proofErr w:type="spellStart"/>
+      <w:proofErr w:type="gramStart"/>
+      <w:r>
+        <w:rPr>
+          <w:rFonts w:ascii="Times New Roman" w:hAnsi="Times New Roman" w:cs="Times New Roman"/>
+          <w:sz w:val="28"/>
+          <w:szCs w:val="28"/>
+        </w:rPr>
+        <w:t>tipo,id</w:t>
+      </w:r>
+      <w:proofErr w:type="spellEnd"/>
+      <w:proofErr w:type="gramEnd"/>
+    </w:p>
+    <w:p>
+      <w:pPr>
+        <w:ind w:left="708"/>
+        <w:rPr>
+          <w:rFonts w:ascii="Times New Roman" w:hAnsi="Times New Roman" w:cs="Times New Roman"/>
+          <w:sz w:val="28"/>
+          <w:szCs w:val="28"/>
+        </w:rPr>
+      </w:pPr>
+      <w:r>
+        <w:rPr>
+          <w:rFonts w:ascii="Times New Roman" w:hAnsi="Times New Roman" w:cs="Times New Roman"/>
+          <w:sz w:val="28"/>
+          <w:szCs w:val="28"/>
+        </w:rPr>
+        <w:t xml:space="preserve"># </w:t>
+      </w:r>
+      <w:proofErr w:type="spellStart"/>
+      <w:r>
+        <w:rPr>
+          <w:rFonts w:ascii="Times New Roman" w:hAnsi="Times New Roman" w:cs="Times New Roman"/>
+          <w:sz w:val="28"/>
+          <w:szCs w:val="28"/>
+        </w:rPr>
+        <w:t>titulo</w:t>
+      </w:r>
+      <w:proofErr w:type="spellEnd"/>
+      <w:r>
+        <w:rPr>
+          <w:rFonts w:ascii="Times New Roman" w:hAnsi="Times New Roman" w:cs="Times New Roman"/>
+          <w:sz w:val="28"/>
+          <w:szCs w:val="28"/>
+        </w:rPr>
+        <w:t xml:space="preserve"> da pergunta</w:t>
+      </w:r>
+    </w:p>
+    <w:p>
+      <w:pPr>
+        <w:ind w:left="708"/>
+        <w:rPr>
+          <w:rFonts w:ascii="Times New Roman" w:hAnsi="Times New Roman" w:cs="Times New Roman"/>
+          <w:sz w:val="28"/>
+          <w:szCs w:val="28"/>
+        </w:rPr>
+      </w:pPr>
+      <w:r>
+        <w:rPr>
+          <w:rFonts w:ascii="Times New Roman" w:hAnsi="Times New Roman" w:cs="Times New Roman"/>
+          <w:sz w:val="28"/>
+          <w:szCs w:val="28"/>
+        </w:rPr>
+        <w:t>@ item1</w:t>
+      </w:r>
+    </w:p>
+    <w:p>
+      <w:pPr>
+        <w:ind w:left="708"/>
+        <w:rPr>
+          <w:rFonts w:ascii="Times New Roman" w:hAnsi="Times New Roman" w:cs="Times New Roman"/>
+          <w:sz w:val="28"/>
+          <w:szCs w:val="28"/>
+        </w:rPr>
+      </w:pPr>
+      <w:r>
+        <w:rPr>
+          <w:rFonts w:ascii="Times New Roman" w:hAnsi="Times New Roman" w:cs="Times New Roman"/>
+          <w:sz w:val="28"/>
+          <w:szCs w:val="28"/>
+        </w:rPr>
+        <w:t>@ item2</w:t>
+      </w:r>
+    </w:p>
+    <w:p>
+      <w:pPr>
+        <w:ind w:left="708"/>
+        <w:rPr>
+          <w:rFonts w:ascii="Times New Roman" w:hAnsi="Times New Roman" w:cs="Times New Roman"/>
+          <w:sz w:val="28"/>
+          <w:szCs w:val="28"/>
+        </w:rPr>
+      </w:pPr>
+      <w:r>
+        <w:rPr>
+          <w:rFonts w:ascii="Times New Roman" w:hAnsi="Times New Roman" w:cs="Times New Roman"/>
+          <w:sz w:val="28"/>
+          <w:szCs w:val="28"/>
+        </w:rPr>
+        <w:t xml:space="preserve">@ </w:t>
+      </w:r>
+      <w:proofErr w:type="spellStart"/>
+      <w:r>
+        <w:rPr>
+          <w:rFonts w:ascii="Times New Roman" w:hAnsi="Times New Roman" w:cs="Times New Roman"/>
+          <w:sz w:val="28"/>
+          <w:szCs w:val="28"/>
+        </w:rPr>
+        <w:t>itemN</w:t>
+      </w:r>
+      <w:proofErr w:type="spellEnd"/>
+    </w:p>
+    <w:p>
+      <w:pPr>
+        <w:ind w:left="708"/>
+        <w:rPr>
+          <w:rFonts w:ascii="Times New Roman" w:hAnsi="Times New Roman" w:cs="Times New Roman"/>
+          <w:sz w:val="28"/>
+          <w:szCs w:val="28"/>
+        </w:rPr>
+      </w:pPr>
+    </w:p>
+    <w:p>
+      <w:pPr>
+        <w:ind w:left="708"/>
+        <w:rPr>
+          <w:rFonts w:ascii="Times New Roman" w:hAnsi="Times New Roman" w:cs="Times New Roman"/>
+          <w:b/>
+          <w:sz w:val="28"/>
+          <w:szCs w:val="28"/>
+        </w:rPr>
+      </w:pPr>
+      <w:r>
+        <w:rPr>
+          <w:rFonts w:ascii="Times New Roman" w:hAnsi="Times New Roman" w:cs="Times New Roman"/>
+          <w:b/>
+          <w:sz w:val="28"/>
+          <w:szCs w:val="28"/>
+        </w:rPr>
+        <w:t>Se tipo for ALTERNATIVA (pode escolher mais de uma)</w:t>
+      </w:r>
+    </w:p>
+    <w:p>
+      <w:pPr>
+        <w:ind w:left="708"/>
+        <w:rPr>
+          <w:rFonts w:ascii="Times New Roman" w:hAnsi="Times New Roman" w:cs="Times New Roman"/>
+          <w:i/>
+          <w:sz w:val="28"/>
+          <w:szCs w:val="28"/>
+        </w:rPr>
+      </w:pPr>
+      <w:r>
+        <w:rPr>
+          <w:rFonts w:ascii="Times New Roman" w:hAnsi="Times New Roman" w:cs="Times New Roman"/>
+          <w:i/>
+          <w:sz w:val="28"/>
+          <w:szCs w:val="28"/>
+        </w:rPr>
+        <w:t xml:space="preserve">= </w:t>
+      </w:r>
+      <w:proofErr w:type="spellStart"/>
+      <w:proofErr w:type="gramStart"/>
+      <w:r>
+        <w:rPr>
+          <w:rFonts w:ascii="Times New Roman" w:hAnsi="Times New Roman" w:cs="Times New Roman"/>
+          <w:i/>
+          <w:sz w:val="28"/>
+          <w:szCs w:val="28"/>
+        </w:rPr>
+        <w:t>tipo,id</w:t>
+      </w:r>
+      <w:proofErr w:type="spellEnd"/>
+      <w:proofErr w:type="gramEnd"/>
+    </w:p>
+    <w:p>
+      <w:pPr>
+        <w:ind w:left="708"/>
+        <w:rPr>
+          <w:rFonts w:ascii="Times New Roman" w:hAnsi="Times New Roman" w:cs="Times New Roman"/>
+          <w:i/>
+          <w:sz w:val="28"/>
+          <w:szCs w:val="28"/>
+        </w:rPr>
+      </w:pPr>
+      <w:r>
+        <w:rPr>
+          <w:rFonts w:ascii="Times New Roman" w:hAnsi="Times New Roman" w:cs="Times New Roman"/>
+          <w:i/>
+          <w:sz w:val="28"/>
+          <w:szCs w:val="28"/>
+        </w:rPr>
+        <w:t xml:space="preserve"># </w:t>
+      </w:r>
+      <w:proofErr w:type="spellStart"/>
+      <w:r>
+        <w:rPr>
+          <w:rFonts w:ascii="Times New Roman" w:hAnsi="Times New Roman" w:cs="Times New Roman"/>
+          <w:i/>
+          <w:sz w:val="28"/>
+          <w:szCs w:val="28"/>
+        </w:rPr>
+        <w:t>titulo</w:t>
+      </w:r>
+      <w:proofErr w:type="spellEnd"/>
+      <w:r>
+        <w:rPr>
+          <w:rFonts w:ascii="Times New Roman" w:hAnsi="Times New Roman" w:cs="Times New Roman"/>
+          <w:i/>
+          <w:sz w:val="28"/>
+          <w:szCs w:val="28"/>
+        </w:rPr>
+        <w:t xml:space="preserve"> da pergunta</w:t>
+      </w:r>
+    </w:p>
+    <w:p>
+      <w:pPr>
+        <w:ind w:left="708"/>
+        <w:rPr>
+          <w:rFonts w:ascii="Times New Roman" w:hAnsi="Times New Roman" w:cs="Times New Roman"/>
+          <w:i/>
+          <w:sz w:val="28"/>
+          <w:szCs w:val="28"/>
+        </w:rPr>
+      </w:pPr>
+      <w:r>
+        <w:rPr>
+          <w:rFonts w:ascii="Times New Roman" w:hAnsi="Times New Roman" w:cs="Times New Roman"/>
+          <w:i/>
+          <w:sz w:val="28"/>
+          <w:szCs w:val="28"/>
+        </w:rPr>
+        <w:t>- item1</w:t>
+      </w:r>
+    </w:p>
+    <w:p>
+      <w:pPr>
+        <w:ind w:left="708"/>
+        <w:rPr>
+          <w:rFonts w:ascii="Times New Roman" w:hAnsi="Times New Roman" w:cs="Times New Roman"/>
+          <w:i/>
+          <w:sz w:val="28"/>
+          <w:szCs w:val="28"/>
+        </w:rPr>
+      </w:pPr>
+      <w:r>
+        <w:rPr>
+          <w:rFonts w:ascii="Times New Roman" w:hAnsi="Times New Roman" w:cs="Times New Roman"/>
+          <w:i/>
+          <w:sz w:val="28"/>
+          <w:szCs w:val="28"/>
+        </w:rPr>
+        <w:t>- item2</w:t>
+      </w:r>
+    </w:p>
+    <w:p>
+      <w:pPr>
+        <w:ind w:left="708"/>
+        <w:rPr>
+          <w:rFonts w:ascii="Times New Roman" w:hAnsi="Times New Roman" w:cs="Times New Roman"/>
+          <w:i/>
+          <w:sz w:val="28"/>
+          <w:szCs w:val="28"/>
+        </w:rPr>
+      </w:pPr>
+      <w:r>
+        <w:rPr>
+          <w:rFonts w:ascii="Times New Roman" w:hAnsi="Times New Roman" w:cs="Times New Roman"/>
+          <w:i/>
+          <w:sz w:val="28"/>
+          <w:szCs w:val="28"/>
+        </w:rPr>
+        <w:t>- item3</w:t>
+      </w:r>
+    </w:p>
+    <w:p>
+      <w:pPr>
+        <w:ind w:left="708"/>
+        <w:rPr>
+          <w:rFonts w:ascii="Times New Roman" w:hAnsi="Times New Roman" w:cs="Times New Roman"/>
+          <w:i/>
+          <w:sz w:val="28"/>
+          <w:szCs w:val="28"/>
+        </w:rPr>
+      </w:pPr>
+      <w:r>
+        <w:rPr>
+          <w:rFonts w:ascii="Times New Roman" w:hAnsi="Times New Roman" w:cs="Times New Roman"/>
+          <w:i/>
+          <w:sz w:val="28"/>
+          <w:szCs w:val="28"/>
+        </w:rPr>
+        <w:lastRenderedPageBreak/>
+        <w:t xml:space="preserve">- </w:t>
+      </w:r>
+      <w:proofErr w:type="spellStart"/>
+      <w:r>
+        <w:rPr>
+          <w:rFonts w:ascii="Times New Roman" w:hAnsi="Times New Roman" w:cs="Times New Roman"/>
+          <w:i/>
+          <w:sz w:val="28"/>
+          <w:szCs w:val="28"/>
+        </w:rPr>
+        <w:t>itemN</w:t>
+      </w:r>
+      <w:proofErr w:type="spellEnd"/>
+    </w:p>
+    <w:p>
+      <w:pPr>
+        <w:ind w:left="708"/>
+        <w:rPr>
+          <w:rFonts w:ascii="Times New Roman" w:hAnsi="Times New Roman" w:cs="Times New Roman"/>
+          <w:sz w:val="28"/>
+          <w:szCs w:val="28"/>
+        </w:rPr>
+      </w:pPr>
+    </w:p>
+    <w:p>
+      <w:pPr>
+        <w:ind w:left="708"/>
+        <w:rPr>
+          <w:rFonts w:ascii="Times New Roman" w:hAnsi="Times New Roman" w:cs="Times New Roman"/>
+          <w:b/>
+          <w:sz w:val="28"/>
+          <w:szCs w:val="28"/>
+        </w:rPr>
+      </w:pPr>
+      <w:r>
+        <w:rPr>
+          <w:rFonts w:ascii="Times New Roman" w:hAnsi="Times New Roman" w:cs="Times New Roman"/>
+          <w:b/>
+          <w:sz w:val="28"/>
+          <w:szCs w:val="28"/>
+        </w:rPr>
+        <w:t>Se tipo for EXCLUSIVA (pode escolher apenas uma)</w:t>
+      </w:r>
+    </w:p>
+    <w:p>
+      <w:pPr>
+        <w:ind w:left="708"/>
+        <w:rPr>
+          <w:rFonts w:ascii="Times New Roman" w:hAnsi="Times New Roman" w:cs="Times New Roman"/>
+          <w:i/>
+          <w:sz w:val="28"/>
+          <w:szCs w:val="28"/>
+        </w:rPr>
+      </w:pPr>
+      <w:r>
+        <w:rPr>
+          <w:rFonts w:ascii="Times New Roman" w:hAnsi="Times New Roman" w:cs="Times New Roman"/>
+          <w:i/>
+          <w:sz w:val="28"/>
+          <w:szCs w:val="28"/>
+        </w:rPr>
+        <w:t xml:space="preserve">= </w:t>
+      </w:r>
+      <w:proofErr w:type="spellStart"/>
+      <w:proofErr w:type="gramStart"/>
+      <w:r>
+        <w:rPr>
+          <w:rFonts w:ascii="Times New Roman" w:hAnsi="Times New Roman" w:cs="Times New Roman"/>
+          <w:i/>
+          <w:sz w:val="28"/>
+          <w:szCs w:val="28"/>
+        </w:rPr>
+        <w:t>tipo,id</w:t>
+      </w:r>
+      <w:proofErr w:type="spellEnd"/>
+      <w:proofErr w:type="gramEnd"/>
+    </w:p>
+    <w:p>
+      <w:pPr>
+        <w:ind w:left="708"/>
+        <w:rPr>
+          <w:rFonts w:ascii="Times New Roman" w:hAnsi="Times New Roman" w:cs="Times New Roman"/>
+          <w:i/>
+          <w:sz w:val="28"/>
+          <w:szCs w:val="28"/>
+        </w:rPr>
+      </w:pPr>
+      <w:r>
+        <w:rPr>
+          <w:rFonts w:ascii="Times New Roman" w:hAnsi="Times New Roman" w:cs="Times New Roman"/>
+          <w:i/>
+          <w:sz w:val="28"/>
+          <w:szCs w:val="28"/>
+        </w:rPr>
+        <w:t xml:space="preserve"># </w:t>
+      </w:r>
+      <w:proofErr w:type="spellStart"/>
+      <w:r>
+        <w:rPr>
+          <w:rFonts w:ascii="Times New Roman" w:hAnsi="Times New Roman" w:cs="Times New Roman"/>
+          <w:i/>
+          <w:sz w:val="28"/>
+          <w:szCs w:val="28"/>
+        </w:rPr>
+        <w:t>titulo</w:t>
+      </w:r>
+      <w:proofErr w:type="spellEnd"/>
+      <w:r>
+        <w:rPr>
+          <w:rFonts w:ascii="Times New Roman" w:hAnsi="Times New Roman" w:cs="Times New Roman"/>
+          <w:i/>
+          <w:sz w:val="28"/>
+          <w:szCs w:val="28"/>
+        </w:rPr>
+        <w:t xml:space="preserve"> da pergunta</w:t>
+      </w:r>
+    </w:p>
+    <w:p>
+      <w:pPr>
+        <w:ind w:left="708"/>
+        <w:rPr>
+          <w:rFonts w:ascii="Times New Roman" w:hAnsi="Times New Roman" w:cs="Times New Roman"/>
+          <w:i/>
+          <w:sz w:val="28"/>
+          <w:szCs w:val="28"/>
+        </w:rPr>
+      </w:pPr>
+      <w:r>
+        <w:rPr>
+          <w:rFonts w:ascii="Times New Roman" w:hAnsi="Times New Roman" w:cs="Times New Roman"/>
+          <w:i/>
+          <w:sz w:val="28"/>
+          <w:szCs w:val="28"/>
+        </w:rPr>
+        <w:t>! item1</w:t>
+      </w:r>
+    </w:p>
+    <w:p>
+      <w:pPr>
+        <w:ind w:left="708"/>
+        <w:rPr>
+          <w:rFonts w:ascii="Times New Roman" w:hAnsi="Times New Roman" w:cs="Times New Roman"/>
+          <w:i/>
+          <w:sz w:val="28"/>
+          <w:szCs w:val="28"/>
+        </w:rPr>
+      </w:pPr>
+      <w:r>
+        <w:rPr>
+          <w:rFonts w:ascii="Times New Roman" w:hAnsi="Times New Roman" w:cs="Times New Roman"/>
+          <w:i/>
+          <w:sz w:val="28"/>
+          <w:szCs w:val="28"/>
+        </w:rPr>
+        <w:t>! item2</w:t>
+      </w:r>
+    </w:p>
+    <w:p>
+      <w:pPr>
+        <w:ind w:left="708"/>
+        <w:rPr>
+          <w:rFonts w:ascii="Times New Roman" w:hAnsi="Times New Roman" w:cs="Times New Roman"/>
+          <w:i/>
+          <w:sz w:val="28"/>
+          <w:szCs w:val="28"/>
+        </w:rPr>
+      </w:pPr>
+      <w:r>
+        <w:rPr>
+          <w:rFonts w:ascii="Times New Roman" w:hAnsi="Times New Roman" w:cs="Times New Roman"/>
+          <w:i/>
+          <w:sz w:val="28"/>
+          <w:szCs w:val="28"/>
+        </w:rPr>
+        <w:t xml:space="preserve">! </w:t>
+      </w:r>
+      <w:proofErr w:type="spellStart"/>
+      <w:r>
+        <w:rPr>
+          <w:rFonts w:ascii="Times New Roman" w:hAnsi="Times New Roman" w:cs="Times New Roman"/>
+          <w:i/>
+          <w:sz w:val="28"/>
+          <w:szCs w:val="28"/>
+        </w:rPr>
+        <w:t>itemN</w:t>
+      </w:r>
+      <w:proofErr w:type="spellEnd"/>
+    </w:p>
+    <w:p>
+      <w:pPr>
+        <w:ind w:left="708"/>
+        <w:rPr>
+          <w:rFonts w:ascii="Times New Roman" w:hAnsi="Times New Roman" w:cs="Times New Roman"/>
+          <w:sz w:val="28"/>
+          <w:szCs w:val="28"/>
+        </w:rPr>
+      </w:pPr>
+    </w:p>
+    <w:p>
+      <w:pPr>
+        <w:ind w:left="708"/>
+        <w:rPr>
+          <w:rFonts w:ascii="Times New Roman" w:hAnsi="Times New Roman" w:cs="Times New Roman"/>
+          <w:b/>
+          <w:sz w:val="28"/>
+          <w:szCs w:val="28"/>
+        </w:rPr>
+      </w:pPr>
+      <w:r>
+        <w:rPr>
+          <w:rFonts w:ascii="Times New Roman" w:hAnsi="Times New Roman" w:cs="Times New Roman"/>
+          <w:b/>
+          <w:sz w:val="28"/>
+          <w:szCs w:val="28"/>
+        </w:rPr>
+        <w:t xml:space="preserve">Se tipo for OPCIONAL (sim ou </w:t>
+      </w:r>
+      <w:proofErr w:type="spellStart"/>
+      <w:r>
+        <w:rPr>
+          <w:rFonts w:ascii="Times New Roman" w:hAnsi="Times New Roman" w:cs="Times New Roman"/>
+          <w:b/>
+          <w:sz w:val="28"/>
+          <w:szCs w:val="28"/>
+        </w:rPr>
+        <w:t>nao</w:t>
+      </w:r>
+      <w:proofErr w:type="spellEnd"/>
+      <w:r>
+        <w:rPr>
+          <w:rFonts w:ascii="Times New Roman" w:hAnsi="Times New Roman" w:cs="Times New Roman"/>
+          <w:b/>
+          <w:sz w:val="28"/>
+          <w:szCs w:val="28"/>
+        </w:rPr>
+        <w:t>)</w:t>
+      </w:r>
+    </w:p>
+    <w:p>
+      <w:pPr>
+        <w:ind w:left="708"/>
+        <w:rPr>
+          <w:rFonts w:ascii="Times New Roman" w:hAnsi="Times New Roman" w:cs="Times New Roman"/>
+          <w:i/>
+          <w:sz w:val="28"/>
+          <w:szCs w:val="28"/>
+        </w:rPr>
+      </w:pPr>
+      <w:r>
+        <w:rPr>
+          <w:rFonts w:ascii="Times New Roman" w:hAnsi="Times New Roman" w:cs="Times New Roman"/>
+          <w:i/>
+          <w:sz w:val="28"/>
+          <w:szCs w:val="28"/>
+        </w:rPr>
+        <w:t xml:space="preserve">= </w:t>
+      </w:r>
+      <w:proofErr w:type="spellStart"/>
+      <w:proofErr w:type="gramStart"/>
+      <w:r>
+        <w:rPr>
+          <w:rFonts w:ascii="Times New Roman" w:hAnsi="Times New Roman" w:cs="Times New Roman"/>
+          <w:i/>
+          <w:sz w:val="28"/>
+          <w:szCs w:val="28"/>
+        </w:rPr>
+        <w:t>tipo,id</w:t>
+      </w:r>
+      <w:proofErr w:type="spellEnd"/>
+      <w:proofErr w:type="gramEnd"/>
+    </w:p>
+    <w:p>
+      <w:pPr>
+        <w:ind w:left="708"/>
+        <w:rPr>
+          <w:rFonts w:ascii="Times New Roman" w:hAnsi="Times New Roman" w:cs="Times New Roman"/>
+          <w:i/>
+          <w:sz w:val="28"/>
+          <w:szCs w:val="28"/>
+        </w:rPr>
+      </w:pPr>
+      <w:r>
+        <w:rPr>
+          <w:rFonts w:ascii="Times New Roman" w:hAnsi="Times New Roman" w:cs="Times New Roman"/>
+          <w:i/>
+          <w:sz w:val="28"/>
+          <w:szCs w:val="28"/>
+        </w:rPr>
+        <w:t xml:space="preserve"># </w:t>
+      </w:r>
+      <w:proofErr w:type="spellStart"/>
+      <w:r>
+        <w:rPr>
+          <w:rFonts w:ascii="Times New Roman" w:hAnsi="Times New Roman" w:cs="Times New Roman"/>
+          <w:i/>
+          <w:sz w:val="28"/>
+          <w:szCs w:val="28"/>
+        </w:rPr>
+        <w:t>titulo</w:t>
+      </w:r>
+      <w:proofErr w:type="spellEnd"/>
+      <w:r>
+        <w:rPr>
+          <w:rFonts w:ascii="Times New Roman" w:hAnsi="Times New Roman" w:cs="Times New Roman"/>
+          <w:i/>
+          <w:sz w:val="28"/>
+          <w:szCs w:val="28"/>
+        </w:rPr>
+        <w:t xml:space="preserve"> da pergunta</w:t>
+      </w:r>
+    </w:p>
+    <w:p>
+      <w:pPr>
+        <w:ind w:left="708"/>
+        <w:rPr>
+          <w:rFonts w:ascii="Times New Roman" w:hAnsi="Times New Roman" w:cs="Times New Roman"/>
+          <w:i/>
+          <w:sz w:val="28"/>
+          <w:szCs w:val="28"/>
+        </w:rPr>
+      </w:pPr>
+      <w:r>
+        <w:rPr>
+          <w:rFonts w:ascii="Times New Roman" w:hAnsi="Times New Roman" w:cs="Times New Roman"/>
+          <w:i/>
+          <w:sz w:val="28"/>
+          <w:szCs w:val="28"/>
+        </w:rPr>
+        <w:t>$ texto alternativa 1</w:t>
+      </w:r>
+    </w:p>
+    <w:p>
+      <w:pPr>
+        <w:ind w:left="708"/>
+        <w:rPr>
+          <w:rFonts w:ascii="Times New Roman" w:hAnsi="Times New Roman" w:cs="Times New Roman"/>
+          <w:i/>
+          <w:sz w:val="28"/>
+          <w:szCs w:val="28"/>
+        </w:rPr>
+      </w:pPr>
+      <w:r>
+        <w:rPr>
+          <w:rFonts w:ascii="Times New Roman" w:hAnsi="Times New Roman" w:cs="Times New Roman"/>
+          <w:i/>
+          <w:sz w:val="28"/>
+          <w:szCs w:val="28"/>
+        </w:rPr>
+        <w:t xml:space="preserve">$ texto </w:t>
+      </w:r>
       <w:bookmarkStart w:id="0" w:name="_GoBack"/>
       <w:bookmarkEnd w:id="0"/>
       <w:r>
@@ -1070,668 +1780,7 @@
           <w:sz w:val="28"/>
           <w:szCs w:val="28"/>
         </w:rPr>
-        <w:t>resposta</w:t>
-      </w:r>
-    </w:p>
-    <w:p>
-      <w:pPr>
-        <w:ind w:left="708"/>
-        <w:rPr>
-          <w:rFonts w:ascii="Times New Roman" w:hAnsi="Times New Roman" w:cs="Times New Roman"/>
-          <w:sz w:val="28"/>
-          <w:szCs w:val="28"/>
-        </w:rPr>
-      </w:pPr>
-    </w:p>
-    <w:p>
-      <w:pPr>
-        <w:ind w:left="708"/>
-        <w:rPr>
-          <w:rFonts w:ascii="Times New Roman" w:hAnsi="Times New Roman" w:cs="Times New Roman"/>
-          <w:b/>
-          <w:sz w:val="28"/>
-          <w:szCs w:val="28"/>
-        </w:rPr>
-      </w:pPr>
-      <w:r>
-        <w:rPr>
-          <w:rFonts w:ascii="Times New Roman" w:hAnsi="Times New Roman" w:cs="Times New Roman"/>
-          <w:b/>
-          <w:sz w:val="28"/>
-          <w:szCs w:val="28"/>
-        </w:rPr>
-        <w:t>S</w:t>
-      </w:r>
-      <w:r>
-        <w:rPr>
-          <w:rFonts w:ascii="Times New Roman" w:hAnsi="Times New Roman" w:cs="Times New Roman"/>
-          <w:b/>
-          <w:sz w:val="28"/>
-          <w:szCs w:val="28"/>
-        </w:rPr>
-        <w:t>e tipo for LISTA (deve selecionar apenas um item dos pré-definidos:</w:t>
-      </w:r>
-    </w:p>
-    <w:p>
-      <w:pPr>
-        <w:ind w:left="708"/>
-        <w:rPr>
-          <w:rFonts w:ascii="Times New Roman" w:hAnsi="Times New Roman" w:cs="Times New Roman"/>
-          <w:sz w:val="28"/>
-          <w:szCs w:val="28"/>
-        </w:rPr>
-      </w:pPr>
-      <w:r>
-        <w:rPr>
-          <w:rFonts w:ascii="Times New Roman" w:hAnsi="Times New Roman" w:cs="Times New Roman"/>
-          <w:sz w:val="28"/>
-          <w:szCs w:val="28"/>
-        </w:rPr>
-        <w:t xml:space="preserve">= </w:t>
-      </w:r>
-      <w:proofErr w:type="spellStart"/>
-      <w:proofErr w:type="gramStart"/>
-      <w:r>
-        <w:rPr>
-          <w:rFonts w:ascii="Times New Roman" w:hAnsi="Times New Roman" w:cs="Times New Roman"/>
-          <w:sz w:val="28"/>
-          <w:szCs w:val="28"/>
-        </w:rPr>
-        <w:t>tipo,id</w:t>
-      </w:r>
-      <w:proofErr w:type="spellEnd"/>
-      <w:proofErr w:type="gramEnd"/>
-    </w:p>
-    <w:p>
-      <w:pPr>
-        <w:ind w:left="708"/>
-        <w:rPr>
-          <w:rFonts w:ascii="Times New Roman" w:hAnsi="Times New Roman" w:cs="Times New Roman"/>
-          <w:sz w:val="28"/>
-          <w:szCs w:val="28"/>
-        </w:rPr>
-      </w:pPr>
-      <w:r>
-        <w:rPr>
-          <w:rFonts w:ascii="Times New Roman" w:hAnsi="Times New Roman" w:cs="Times New Roman"/>
-          <w:sz w:val="28"/>
-          <w:szCs w:val="28"/>
-        </w:rPr>
-        <w:t xml:space="preserve"># </w:t>
-      </w:r>
-      <w:proofErr w:type="spellStart"/>
-      <w:r>
-        <w:rPr>
-          <w:rFonts w:ascii="Times New Roman" w:hAnsi="Times New Roman" w:cs="Times New Roman"/>
-          <w:sz w:val="28"/>
-          <w:szCs w:val="28"/>
-        </w:rPr>
-        <w:t>titulo</w:t>
-      </w:r>
-      <w:proofErr w:type="spellEnd"/>
-      <w:r>
-        <w:rPr>
-          <w:rFonts w:ascii="Times New Roman" w:hAnsi="Times New Roman" w:cs="Times New Roman"/>
-          <w:sz w:val="28"/>
-          <w:szCs w:val="28"/>
-        </w:rPr>
-        <w:t xml:space="preserve"> da pergunta</w:t>
-      </w:r>
-    </w:p>
-    <w:p>
-      <w:pPr>
-        <w:ind w:left="708"/>
-        <w:rPr>
-          <w:rFonts w:ascii="Times New Roman" w:hAnsi="Times New Roman" w:cs="Times New Roman"/>
-          <w:sz w:val="28"/>
-          <w:szCs w:val="28"/>
-        </w:rPr>
-      </w:pPr>
-      <w:r>
-        <w:rPr>
-          <w:rFonts w:ascii="Times New Roman" w:hAnsi="Times New Roman" w:cs="Times New Roman"/>
-          <w:sz w:val="28"/>
-          <w:szCs w:val="28"/>
-        </w:rPr>
-        <w:t>@ item1</w:t>
-      </w:r>
-    </w:p>
-    <w:p>
-      <w:pPr>
-        <w:ind w:left="708"/>
-        <w:rPr>
-          <w:rFonts w:ascii="Times New Roman" w:hAnsi="Times New Roman" w:cs="Times New Roman"/>
-          <w:sz w:val="28"/>
-          <w:szCs w:val="28"/>
-        </w:rPr>
-      </w:pPr>
-      <w:r>
-        <w:rPr>
-          <w:rFonts w:ascii="Times New Roman" w:hAnsi="Times New Roman" w:cs="Times New Roman"/>
-          <w:sz w:val="28"/>
-          <w:szCs w:val="28"/>
-        </w:rPr>
-        <w:t>@ item2</w:t>
-      </w:r>
-    </w:p>
-    <w:p>
-      <w:pPr>
-        <w:ind w:left="708"/>
-        <w:rPr>
-          <w:rFonts w:ascii="Times New Roman" w:hAnsi="Times New Roman" w:cs="Times New Roman"/>
-          <w:sz w:val="28"/>
-          <w:szCs w:val="28"/>
-        </w:rPr>
-      </w:pPr>
-      <w:r>
-        <w:rPr>
-          <w:rFonts w:ascii="Times New Roman" w:hAnsi="Times New Roman" w:cs="Times New Roman"/>
-          <w:sz w:val="28"/>
-          <w:szCs w:val="28"/>
-        </w:rPr>
-        <w:t xml:space="preserve">@ </w:t>
-      </w:r>
-      <w:proofErr w:type="spellStart"/>
-      <w:r>
-        <w:rPr>
-          <w:rFonts w:ascii="Times New Roman" w:hAnsi="Times New Roman" w:cs="Times New Roman"/>
-          <w:sz w:val="28"/>
-          <w:szCs w:val="28"/>
-        </w:rPr>
-        <w:t>itemN</w:t>
-      </w:r>
-      <w:proofErr w:type="spellEnd"/>
-    </w:p>
-    <w:p>
-      <w:pPr>
-        <w:ind w:left="708"/>
-        <w:rPr>
-          <w:rFonts w:ascii="Times New Roman" w:hAnsi="Times New Roman" w:cs="Times New Roman"/>
-          <w:sz w:val="28"/>
-          <w:szCs w:val="28"/>
-        </w:rPr>
-      </w:pPr>
-    </w:p>
-    <w:p>
-      <w:pPr>
-        <w:ind w:left="708"/>
-        <w:rPr>
-          <w:rFonts w:ascii="Times New Roman" w:hAnsi="Times New Roman" w:cs="Times New Roman"/>
-          <w:b/>
-          <w:sz w:val="28"/>
-          <w:szCs w:val="28"/>
-        </w:rPr>
-      </w:pPr>
-      <w:r>
-        <w:rPr>
-          <w:rFonts w:ascii="Times New Roman" w:hAnsi="Times New Roman" w:cs="Times New Roman"/>
-          <w:b/>
-          <w:sz w:val="28"/>
-          <w:szCs w:val="28"/>
-        </w:rPr>
-        <w:t>Se tipo for ALTERNATIVA (pode escolher mais de uma)</w:t>
-      </w:r>
-    </w:p>
-    <w:p>
-      <w:pPr>
-        <w:ind w:left="708"/>
-        <w:rPr>
-          <w:rFonts w:ascii="Times New Roman" w:hAnsi="Times New Roman" w:cs="Times New Roman"/>
-          <w:i/>
-          <w:sz w:val="28"/>
-          <w:szCs w:val="28"/>
-        </w:rPr>
-      </w:pPr>
-      <w:r>
-        <w:rPr>
-          <w:rFonts w:ascii="Times New Roman" w:hAnsi="Times New Roman" w:cs="Times New Roman"/>
-          <w:i/>
-          <w:sz w:val="28"/>
-          <w:szCs w:val="28"/>
-        </w:rPr>
-        <w:t xml:space="preserve">= </w:t>
-      </w:r>
-      <w:proofErr w:type="spellStart"/>
-      <w:proofErr w:type="gramStart"/>
-      <w:r>
-        <w:rPr>
-          <w:rFonts w:ascii="Times New Roman" w:hAnsi="Times New Roman" w:cs="Times New Roman"/>
-          <w:i/>
-          <w:sz w:val="28"/>
-          <w:szCs w:val="28"/>
-        </w:rPr>
-        <w:t>tipo,id</w:t>
-      </w:r>
-      <w:proofErr w:type="spellEnd"/>
-      <w:proofErr w:type="gramEnd"/>
-    </w:p>
-    <w:p>
-      <w:pPr>
-        <w:ind w:left="708"/>
-        <w:rPr>
-          <w:rFonts w:ascii="Times New Roman" w:hAnsi="Times New Roman" w:cs="Times New Roman"/>
-          <w:i/>
-          <w:sz w:val="28"/>
-          <w:szCs w:val="28"/>
-        </w:rPr>
-      </w:pPr>
-      <w:r>
-        <w:rPr>
-          <w:rFonts w:ascii="Times New Roman" w:hAnsi="Times New Roman" w:cs="Times New Roman"/>
-          <w:i/>
-          <w:sz w:val="28"/>
-          <w:szCs w:val="28"/>
-        </w:rPr>
-        <w:t xml:space="preserve"># </w:t>
-      </w:r>
-      <w:proofErr w:type="spellStart"/>
-      <w:r>
-        <w:rPr>
-          <w:rFonts w:ascii="Times New Roman" w:hAnsi="Times New Roman" w:cs="Times New Roman"/>
-          <w:i/>
-          <w:sz w:val="28"/>
-          <w:szCs w:val="28"/>
-        </w:rPr>
-        <w:t>titulo</w:t>
-      </w:r>
-      <w:proofErr w:type="spellEnd"/>
-      <w:r>
-        <w:rPr>
-          <w:rFonts w:ascii="Times New Roman" w:hAnsi="Times New Roman" w:cs="Times New Roman"/>
-          <w:i/>
-          <w:sz w:val="28"/>
-          <w:szCs w:val="28"/>
-        </w:rPr>
-        <w:t xml:space="preserve"> da pergunta</w:t>
-      </w:r>
-    </w:p>
-    <w:p>
-      <w:pPr>
-        <w:ind w:left="708"/>
-        <w:rPr>
-          <w:rFonts w:ascii="Times New Roman" w:hAnsi="Times New Roman" w:cs="Times New Roman"/>
-          <w:i/>
-          <w:sz w:val="28"/>
-          <w:szCs w:val="28"/>
-        </w:rPr>
-      </w:pPr>
-      <w:r>
-        <w:rPr>
-          <w:rFonts w:ascii="Times New Roman" w:hAnsi="Times New Roman" w:cs="Times New Roman"/>
-          <w:i/>
-          <w:sz w:val="28"/>
-          <w:szCs w:val="28"/>
-        </w:rPr>
-        <w:t>- item1</w:t>
-      </w:r>
-    </w:p>
-    <w:p>
-      <w:pPr>
-        <w:ind w:left="708"/>
-        <w:rPr>
-          <w:rFonts w:ascii="Times New Roman" w:hAnsi="Times New Roman" w:cs="Times New Roman"/>
-          <w:i/>
-          <w:sz w:val="28"/>
-          <w:szCs w:val="28"/>
-        </w:rPr>
-      </w:pPr>
-      <w:r>
-        <w:rPr>
-          <w:rFonts w:ascii="Times New Roman" w:hAnsi="Times New Roman" w:cs="Times New Roman"/>
-          <w:i/>
-          <w:sz w:val="28"/>
-          <w:szCs w:val="28"/>
-        </w:rPr>
-        <w:t>- item2</w:t>
-      </w:r>
-    </w:p>
-    <w:p>
-      <w:pPr>
-        <w:ind w:left="708"/>
-        <w:rPr>
-          <w:rFonts w:ascii="Times New Roman" w:hAnsi="Times New Roman" w:cs="Times New Roman"/>
-          <w:i/>
-          <w:sz w:val="28"/>
-          <w:szCs w:val="28"/>
-        </w:rPr>
-      </w:pPr>
-      <w:r>
-        <w:rPr>
-          <w:rFonts w:ascii="Times New Roman" w:hAnsi="Times New Roman" w:cs="Times New Roman"/>
-          <w:i/>
-          <w:sz w:val="28"/>
-          <w:szCs w:val="28"/>
-        </w:rPr>
-        <w:t>- item3</w:t>
-      </w:r>
-    </w:p>
-    <w:p>
-      <w:pPr>
-        <w:ind w:left="708"/>
-        <w:rPr>
-          <w:rFonts w:ascii="Times New Roman" w:hAnsi="Times New Roman" w:cs="Times New Roman"/>
-          <w:i/>
-          <w:sz w:val="28"/>
-          <w:szCs w:val="28"/>
-        </w:rPr>
-      </w:pPr>
-      <w:r>
-        <w:rPr>
-          <w:rFonts w:ascii="Times New Roman" w:hAnsi="Times New Roman" w:cs="Times New Roman"/>
-          <w:i/>
-          <w:sz w:val="28"/>
-          <w:szCs w:val="28"/>
-        </w:rPr>
-        <w:lastRenderedPageBreak/>
-        <w:t xml:space="preserve">- </w:t>
-      </w:r>
-      <w:proofErr w:type="spellStart"/>
-      <w:r>
-        <w:rPr>
-          <w:rFonts w:ascii="Times New Roman" w:hAnsi="Times New Roman" w:cs="Times New Roman"/>
-          <w:i/>
-          <w:sz w:val="28"/>
-          <w:szCs w:val="28"/>
-        </w:rPr>
-        <w:t>itemN</w:t>
-      </w:r>
-      <w:proofErr w:type="spellEnd"/>
-    </w:p>
-    <w:p>
-      <w:pPr>
-        <w:ind w:left="708"/>
-        <w:rPr>
-          <w:rFonts w:ascii="Times New Roman" w:hAnsi="Times New Roman" w:cs="Times New Roman"/>
-          <w:sz w:val="28"/>
-          <w:szCs w:val="28"/>
-        </w:rPr>
-      </w:pPr>
-    </w:p>
-    <w:p>
-      <w:pPr>
-        <w:ind w:left="708"/>
-        <w:rPr>
-          <w:rFonts w:ascii="Times New Roman" w:hAnsi="Times New Roman" w:cs="Times New Roman"/>
-          <w:b/>
-          <w:sz w:val="28"/>
-          <w:szCs w:val="28"/>
-        </w:rPr>
-      </w:pPr>
-      <w:r>
-        <w:rPr>
-          <w:rFonts w:ascii="Times New Roman" w:hAnsi="Times New Roman" w:cs="Times New Roman"/>
-          <w:b/>
-          <w:sz w:val="28"/>
-          <w:szCs w:val="28"/>
-        </w:rPr>
-        <w:t>Se tipo for EXCLUSIVA (pode escolher apenas uma)</w:t>
-      </w:r>
-    </w:p>
-    <w:p>
-      <w:pPr>
-        <w:ind w:left="708"/>
-        <w:rPr>
-          <w:rFonts w:ascii="Times New Roman" w:hAnsi="Times New Roman" w:cs="Times New Roman"/>
-          <w:i/>
-          <w:sz w:val="28"/>
-          <w:szCs w:val="28"/>
-        </w:rPr>
-      </w:pPr>
-      <w:r>
-        <w:rPr>
-          <w:rFonts w:ascii="Times New Roman" w:hAnsi="Times New Roman" w:cs="Times New Roman"/>
-          <w:i/>
-          <w:sz w:val="28"/>
-          <w:szCs w:val="28"/>
-        </w:rPr>
-        <w:t xml:space="preserve">= </w:t>
-      </w:r>
-      <w:proofErr w:type="spellStart"/>
-      <w:proofErr w:type="gramStart"/>
-      <w:r>
-        <w:rPr>
-          <w:rFonts w:ascii="Times New Roman" w:hAnsi="Times New Roman" w:cs="Times New Roman"/>
-          <w:i/>
-          <w:sz w:val="28"/>
-          <w:szCs w:val="28"/>
-        </w:rPr>
-        <w:t>tipo,id</w:t>
-      </w:r>
-      <w:proofErr w:type="spellEnd"/>
-      <w:proofErr w:type="gramEnd"/>
-    </w:p>
-    <w:p>
-      <w:pPr>
-        <w:ind w:left="708"/>
-        <w:rPr>
-          <w:rFonts w:ascii="Times New Roman" w:hAnsi="Times New Roman" w:cs="Times New Roman"/>
-          <w:i/>
-          <w:sz w:val="28"/>
-          <w:szCs w:val="28"/>
-        </w:rPr>
-      </w:pPr>
-      <w:r>
-        <w:rPr>
-          <w:rFonts w:ascii="Times New Roman" w:hAnsi="Times New Roman" w:cs="Times New Roman"/>
-          <w:i/>
-          <w:sz w:val="28"/>
-          <w:szCs w:val="28"/>
-        </w:rPr>
-        <w:t xml:space="preserve"># </w:t>
-      </w:r>
-      <w:proofErr w:type="spellStart"/>
-      <w:r>
-        <w:rPr>
-          <w:rFonts w:ascii="Times New Roman" w:hAnsi="Times New Roman" w:cs="Times New Roman"/>
-          <w:i/>
-          <w:sz w:val="28"/>
-          <w:szCs w:val="28"/>
-        </w:rPr>
-        <w:t>titulo</w:t>
-      </w:r>
-      <w:proofErr w:type="spellEnd"/>
-      <w:r>
-        <w:rPr>
-          <w:rFonts w:ascii="Times New Roman" w:hAnsi="Times New Roman" w:cs="Times New Roman"/>
-          <w:i/>
-          <w:sz w:val="28"/>
-          <w:szCs w:val="28"/>
-        </w:rPr>
-        <w:t xml:space="preserve"> da pergunta</w:t>
-      </w:r>
-    </w:p>
-    <w:p>
-      <w:pPr>
-        <w:ind w:left="708"/>
-        <w:rPr>
-          <w:rFonts w:ascii="Times New Roman" w:hAnsi="Times New Roman" w:cs="Times New Roman"/>
-          <w:i/>
-          <w:sz w:val="28"/>
-          <w:szCs w:val="28"/>
-        </w:rPr>
-      </w:pPr>
-      <w:r>
-        <w:rPr>
-          <w:rFonts w:ascii="Times New Roman" w:hAnsi="Times New Roman" w:cs="Times New Roman"/>
-          <w:i/>
-          <w:sz w:val="28"/>
-          <w:szCs w:val="28"/>
-        </w:rPr>
-        <w:t>! item1</w:t>
-      </w:r>
-    </w:p>
-    <w:p>
-      <w:pPr>
-        <w:ind w:left="708"/>
-        <w:rPr>
-          <w:rFonts w:ascii="Times New Roman" w:hAnsi="Times New Roman" w:cs="Times New Roman"/>
-          <w:i/>
-          <w:sz w:val="28"/>
-          <w:szCs w:val="28"/>
-        </w:rPr>
-      </w:pPr>
-      <w:r>
-        <w:rPr>
-          <w:rFonts w:ascii="Times New Roman" w:hAnsi="Times New Roman" w:cs="Times New Roman"/>
-          <w:i/>
-          <w:sz w:val="28"/>
-          <w:szCs w:val="28"/>
-        </w:rPr>
-        <w:t>! item2</w:t>
-      </w:r>
-    </w:p>
-    <w:p>
-      <w:pPr>
-        <w:ind w:left="708"/>
-        <w:rPr>
-          <w:rFonts w:ascii="Times New Roman" w:hAnsi="Times New Roman" w:cs="Times New Roman"/>
-          <w:i/>
-          <w:sz w:val="28"/>
-          <w:szCs w:val="28"/>
-        </w:rPr>
-      </w:pPr>
-      <w:r>
-        <w:rPr>
-          <w:rFonts w:ascii="Times New Roman" w:hAnsi="Times New Roman" w:cs="Times New Roman"/>
-          <w:i/>
-          <w:sz w:val="28"/>
-          <w:szCs w:val="28"/>
-        </w:rPr>
-        <w:t xml:space="preserve">! </w:t>
-      </w:r>
-      <w:proofErr w:type="spellStart"/>
-      <w:r>
-        <w:rPr>
-          <w:rFonts w:ascii="Times New Roman" w:hAnsi="Times New Roman" w:cs="Times New Roman"/>
-          <w:i/>
-          <w:sz w:val="28"/>
-          <w:szCs w:val="28"/>
-        </w:rPr>
-        <w:t>itemN</w:t>
-      </w:r>
-      <w:proofErr w:type="spellEnd"/>
-    </w:p>
-    <w:p>
-      <w:pPr>
-        <w:ind w:left="708"/>
-        <w:rPr>
-          <w:rFonts w:ascii="Times New Roman" w:hAnsi="Times New Roman" w:cs="Times New Roman"/>
-          <w:sz w:val="28"/>
-          <w:szCs w:val="28"/>
-        </w:rPr>
-      </w:pPr>
-    </w:p>
-    <w:p>
-      <w:pPr>
-        <w:ind w:left="708"/>
-        <w:rPr>
-          <w:rFonts w:ascii="Times New Roman" w:hAnsi="Times New Roman" w:cs="Times New Roman"/>
-          <w:b/>
-          <w:sz w:val="28"/>
-          <w:szCs w:val="28"/>
-        </w:rPr>
-      </w:pPr>
-      <w:r>
-        <w:rPr>
-          <w:rFonts w:ascii="Times New Roman" w:hAnsi="Times New Roman" w:cs="Times New Roman"/>
-          <w:b/>
-          <w:sz w:val="28"/>
-          <w:szCs w:val="28"/>
-        </w:rPr>
-        <w:t xml:space="preserve">Se tipo for OPCIONAL (sim ou </w:t>
-      </w:r>
-      <w:proofErr w:type="spellStart"/>
-      <w:r>
-        <w:rPr>
-          <w:rFonts w:ascii="Times New Roman" w:hAnsi="Times New Roman" w:cs="Times New Roman"/>
-          <w:b/>
-          <w:sz w:val="28"/>
-          <w:szCs w:val="28"/>
-        </w:rPr>
-        <w:t>nao</w:t>
-      </w:r>
-      <w:proofErr w:type="spellEnd"/>
-      <w:r>
-        <w:rPr>
-          <w:rFonts w:ascii="Times New Roman" w:hAnsi="Times New Roman" w:cs="Times New Roman"/>
-          <w:b/>
-          <w:sz w:val="28"/>
-          <w:szCs w:val="28"/>
-        </w:rPr>
-        <w:t>)</w:t>
-      </w:r>
-    </w:p>
-    <w:p>
-      <w:pPr>
-        <w:ind w:left="708"/>
-        <w:rPr>
-          <w:rFonts w:ascii="Times New Roman" w:hAnsi="Times New Roman" w:cs="Times New Roman"/>
-          <w:i/>
-          <w:sz w:val="28"/>
-          <w:szCs w:val="28"/>
-        </w:rPr>
-      </w:pPr>
-      <w:r>
-        <w:rPr>
-          <w:rFonts w:ascii="Times New Roman" w:hAnsi="Times New Roman" w:cs="Times New Roman"/>
-          <w:i/>
-          <w:sz w:val="28"/>
-          <w:szCs w:val="28"/>
-        </w:rPr>
-        <w:t xml:space="preserve">= </w:t>
-      </w:r>
-      <w:proofErr w:type="spellStart"/>
-      <w:proofErr w:type="gramStart"/>
-      <w:r>
-        <w:rPr>
-          <w:rFonts w:ascii="Times New Roman" w:hAnsi="Times New Roman" w:cs="Times New Roman"/>
-          <w:i/>
-          <w:sz w:val="28"/>
-          <w:szCs w:val="28"/>
-        </w:rPr>
-        <w:t>tipo,id</w:t>
-      </w:r>
-      <w:proofErr w:type="spellEnd"/>
-      <w:proofErr w:type="gramEnd"/>
-    </w:p>
-    <w:p>
-      <w:pPr>
-        <w:ind w:left="708"/>
-        <w:rPr>
-          <w:rFonts w:ascii="Times New Roman" w:hAnsi="Times New Roman" w:cs="Times New Roman"/>
-          <w:i/>
-          <w:sz w:val="28"/>
-          <w:szCs w:val="28"/>
-        </w:rPr>
-      </w:pPr>
-      <w:r>
-        <w:rPr>
-          <w:rFonts w:ascii="Times New Roman" w:hAnsi="Times New Roman" w:cs="Times New Roman"/>
-          <w:i/>
-          <w:sz w:val="28"/>
-          <w:szCs w:val="28"/>
-        </w:rPr>
-        <w:t xml:space="preserve"># </w:t>
-      </w:r>
-      <w:proofErr w:type="spellStart"/>
-      <w:r>
-        <w:rPr>
-          <w:rFonts w:ascii="Times New Roman" w:hAnsi="Times New Roman" w:cs="Times New Roman"/>
-          <w:i/>
-          <w:sz w:val="28"/>
-          <w:szCs w:val="28"/>
-        </w:rPr>
-        <w:t>titulo</w:t>
-      </w:r>
-      <w:proofErr w:type="spellEnd"/>
-      <w:r>
-        <w:rPr>
-          <w:rFonts w:ascii="Times New Roman" w:hAnsi="Times New Roman" w:cs="Times New Roman"/>
-          <w:i/>
-          <w:sz w:val="28"/>
-          <w:szCs w:val="28"/>
-        </w:rPr>
-        <w:t xml:space="preserve"> da pergunta</w:t>
+        <w:t>alternativa 2</w:t>
       </w:r>
     </w:p>
     <w:p>
@@ -2008,6 +2057,7 @@
           <w:sz w:val="24"/>
           <w:szCs w:val="24"/>
         </w:rPr>
+        <w:lastRenderedPageBreak/>
         <w:t>=ALTERNATIVA,60</w:t>
       </w:r>
     </w:p>
@@ -2059,7 +2109,6 @@
           <w:sz w:val="24"/>
           <w:szCs w:val="24"/>
         </w:rPr>
-        <w:lastRenderedPageBreak/>
         <w:t>- 15</w:t>
       </w:r>
     </w:p>

</xml_diff>

<commit_message>
- Correção do bug que gravava os dados de maneira incorreta no formulário - Implementação de método que codifica os formulários, tornando-os inelegíveis para um ser humano - Implementação da validação das datas fornecidas pelo usuário - Pequena mudança no formato de arquivo FDF
Signed-off-by: Lucas Vieira <lucas.engen@hotmail.com>
</commit_message>
<xml_diff>
--- a/FDF/formatoFDF.docx
+++ b/FDF/formatoFDF.docx
@@ -520,7 +520,15 @@
           <w:sz w:val="24"/>
           <w:szCs w:val="24"/>
         </w:rPr>
-        <w:t xml:space="preserve"> “FDF” (0x464446), seguida da data de criação do formulário (em hexadecimal) e do MD5 do arquivo (em hexadecimal).</w:t>
+        <w:t xml:space="preserve"> “FDF” (0x464446), seguida d</w:t>
+      </w:r>
+      <w:r>
+        <w:rPr>
+          <w:rFonts w:ascii="Times New Roman" w:hAnsi="Times New Roman" w:cs="Times New Roman"/>
+          <w:sz w:val="24"/>
+          <w:szCs w:val="24"/>
+        </w:rPr>
+        <w:t>a data de criação do formulário, data de início e data de término. As datas devem estar codificadas na base64.</w:t>
       </w:r>
     </w:p>
     <w:p>
@@ -723,7 +731,7 @@
           <w:sz w:val="28"/>
           <w:szCs w:val="28"/>
         </w:rPr>
-        <w:t>quantidade</w:t>
+        <w:t>autor</w:t>
       </w:r>
       <w:proofErr w:type="gramEnd"/>
       <w:r>
@@ -733,19 +741,8 @@
           <w:sz w:val="28"/>
           <w:szCs w:val="28"/>
         </w:rPr>
-        <w:t xml:space="preserve">=quantidade de </w:t>
-      </w:r>
-      <w:proofErr w:type="spellStart"/>
-      <w:r>
-        <w:rPr>
-          <w:rFonts w:ascii="Times New Roman" w:hAnsi="Times New Roman" w:cs="Times New Roman"/>
-          <w:i/>
-          <w:sz w:val="28"/>
-          <w:szCs w:val="28"/>
-        </w:rPr>
-        <w:t>questoes</w:t>
-      </w:r>
-      <w:proofErr w:type="spellEnd"/>
+        <w:t>=autor</w:t>
+      </w:r>
     </w:p>
     <w:p>
       <w:pPr>
@@ -766,8 +763,9 @@
           <w:sz w:val="28"/>
           <w:szCs w:val="28"/>
         </w:rPr>
-        <w:t>local</w:t>
-      </w:r>
+        <w:t>descricao</w:t>
+      </w:r>
+      <w:proofErr w:type="spellEnd"/>
       <w:proofErr w:type="gramEnd"/>
       <w:r>
         <w:rPr>
@@ -776,136 +774,7 @@
           <w:sz w:val="28"/>
           <w:szCs w:val="28"/>
         </w:rPr>
-        <w:t>_respostas</w:t>
-      </w:r>
-      <w:proofErr w:type="spellEnd"/>
-      <w:r>
-        <w:rPr>
-          <w:rFonts w:ascii="Times New Roman" w:hAnsi="Times New Roman" w:cs="Times New Roman"/>
-          <w:i/>
-          <w:sz w:val="28"/>
-          <w:szCs w:val="28"/>
-        </w:rPr>
-        <w:t>=local aonde está localizado o campo de respostas</w:t>
-      </w:r>
-    </w:p>
-    <w:p>
-      <w:pPr>
-        <w:ind w:left="708"/>
-        <w:rPr>
-          <w:rFonts w:ascii="Times New Roman" w:hAnsi="Times New Roman" w:cs="Times New Roman"/>
-          <w:sz w:val="28"/>
-          <w:szCs w:val="28"/>
-        </w:rPr>
-      </w:pPr>
-    </w:p>
-    <w:p>
-      <w:pPr>
-        <w:ind w:left="708"/>
-        <w:rPr>
-          <w:rFonts w:ascii="Times New Roman" w:hAnsi="Times New Roman" w:cs="Times New Roman"/>
-          <w:b/>
-          <w:sz w:val="28"/>
-          <w:szCs w:val="28"/>
-        </w:rPr>
-      </w:pPr>
-      <w:r>
-        <w:rPr>
-          <w:rFonts w:ascii="Times New Roman" w:hAnsi="Times New Roman" w:cs="Times New Roman"/>
-          <w:b/>
-          <w:sz w:val="28"/>
-          <w:szCs w:val="28"/>
-        </w:rPr>
-        <w:t>As perguntas deverão obedecer a estrutura a seguir:</w:t>
-      </w:r>
-    </w:p>
-    <w:p>
-      <w:pPr>
-        <w:ind w:left="708"/>
-        <w:rPr>
-          <w:rFonts w:ascii="Times New Roman" w:hAnsi="Times New Roman" w:cs="Times New Roman"/>
-          <w:i/>
-          <w:sz w:val="28"/>
-          <w:szCs w:val="28"/>
-        </w:rPr>
-      </w:pPr>
-      <w:r>
-        <w:rPr>
-          <w:rFonts w:ascii="Times New Roman" w:hAnsi="Times New Roman" w:cs="Times New Roman"/>
-          <w:i/>
-          <w:sz w:val="28"/>
-          <w:szCs w:val="28"/>
-        </w:rPr>
-        <w:t xml:space="preserve">= </w:t>
-      </w:r>
-      <w:proofErr w:type="spellStart"/>
-      <w:r>
-        <w:rPr>
-          <w:rFonts w:ascii="Times New Roman" w:hAnsi="Times New Roman" w:cs="Times New Roman"/>
-          <w:i/>
-          <w:sz w:val="28"/>
-          <w:szCs w:val="28"/>
-        </w:rPr>
-        <w:t>t</w:t>
-      </w:r>
-      <w:r>
-        <w:rPr>
-          <w:rFonts w:ascii="Times New Roman" w:hAnsi="Times New Roman" w:cs="Times New Roman"/>
-          <w:i/>
-          <w:sz w:val="28"/>
-          <w:szCs w:val="28"/>
-        </w:rPr>
-        <w:t>ipo</w:t>
-      </w:r>
-      <w:r>
-        <w:rPr>
-          <w:rFonts w:ascii="Times New Roman" w:hAnsi="Times New Roman" w:cs="Times New Roman"/>
-          <w:i/>
-          <w:sz w:val="28"/>
-          <w:szCs w:val="28"/>
-        </w:rPr>
-        <w:t>,id</w:t>
-      </w:r>
-      <w:proofErr w:type="spellEnd"/>
-    </w:p>
-    <w:p>
-      <w:pPr>
-        <w:ind w:left="708"/>
-        <w:rPr>
-          <w:rFonts w:ascii="Times New Roman" w:hAnsi="Times New Roman" w:cs="Times New Roman"/>
-          <w:i/>
-          <w:sz w:val="28"/>
-          <w:szCs w:val="28"/>
-        </w:rPr>
-      </w:pPr>
-      <w:r>
-        <w:rPr>
-          <w:rFonts w:ascii="Times New Roman" w:hAnsi="Times New Roman" w:cs="Times New Roman"/>
-          <w:i/>
-          <w:sz w:val="28"/>
-          <w:szCs w:val="28"/>
-        </w:rPr>
-        <w:t xml:space="preserve"># </w:t>
-      </w:r>
-      <w:proofErr w:type="spellStart"/>
-      <w:r>
-        <w:rPr>
-          <w:rFonts w:ascii="Times New Roman" w:hAnsi="Times New Roman" w:cs="Times New Roman"/>
-          <w:i/>
-          <w:sz w:val="28"/>
-          <w:szCs w:val="28"/>
-        </w:rPr>
-        <w:t>titulo</w:t>
-      </w:r>
-      <w:proofErr w:type="spellEnd"/>
-      <w:r>
-        <w:rPr>
-          <w:rFonts w:ascii="Times New Roman" w:hAnsi="Times New Roman" w:cs="Times New Roman"/>
-          <w:i/>
-          <w:sz w:val="28"/>
-          <w:szCs w:val="28"/>
-        </w:rPr>
-        <w:t xml:space="preserve"> da pergunta</w:t>
+        <w:t>=descrição</w:t>
       </w:r>
     </w:p>
     <w:p>
@@ -926,7 +795,7 @@
           <w:sz w:val="28"/>
           <w:szCs w:val="28"/>
         </w:rPr>
-        <w:t>itens</w:t>
+        <w:t>quantidade</w:t>
       </w:r>
       <w:proofErr w:type="gramEnd"/>
       <w:r>
@@ -936,67 +805,28 @@
           <w:sz w:val="28"/>
           <w:szCs w:val="28"/>
         </w:rPr>
-        <w:t xml:space="preserve"> ligados à pergunta</w:t>
-      </w:r>
-    </w:p>
-    <w:p>
-      <w:pPr>
-        <w:ind w:left="708"/>
-        <w:rPr>
-          <w:rFonts w:ascii="Times New Roman" w:hAnsi="Times New Roman" w:cs="Times New Roman"/>
-          <w:sz w:val="28"/>
-          <w:szCs w:val="28"/>
-        </w:rPr>
-      </w:pPr>
-    </w:p>
-    <w:p>
-      <w:pPr>
-        <w:ind w:left="708"/>
-        <w:rPr>
-          <w:rFonts w:ascii="Times New Roman" w:hAnsi="Times New Roman" w:cs="Times New Roman"/>
-          <w:b/>
-          <w:sz w:val="28"/>
-          <w:szCs w:val="28"/>
-        </w:rPr>
-      </w:pPr>
-      <w:r>
-        <w:rPr>
-          <w:rFonts w:ascii="Times New Roman" w:hAnsi="Times New Roman" w:cs="Times New Roman"/>
-          <w:b/>
-          <w:sz w:val="28"/>
-          <w:szCs w:val="28"/>
-        </w:rPr>
-        <w:t>S</w:t>
-      </w:r>
-      <w:r>
-        <w:rPr>
-          <w:rFonts w:ascii="Times New Roman" w:hAnsi="Times New Roman" w:cs="Times New Roman"/>
-          <w:b/>
-          <w:sz w:val="28"/>
-          <w:szCs w:val="28"/>
-        </w:rPr>
-        <w:t>e tipo for LIVRE (aceita qualquer resposta)</w:t>
-      </w:r>
-    </w:p>
-    <w:p>
-      <w:pPr>
-        <w:ind w:left="708"/>
-        <w:rPr>
-          <w:rFonts w:ascii="Times New Roman" w:hAnsi="Times New Roman" w:cs="Times New Roman"/>
-          <w:i/>
-          <w:sz w:val="28"/>
-          <w:szCs w:val="28"/>
-        </w:rPr>
-      </w:pPr>
-      <w:r>
-        <w:rPr>
-          <w:rFonts w:ascii="Times New Roman" w:hAnsi="Times New Roman" w:cs="Times New Roman"/>
-          <w:i/>
-          <w:sz w:val="28"/>
-          <w:szCs w:val="28"/>
-        </w:rPr>
-        <w:t xml:space="preserve">= </w:t>
-      </w:r>
+        <w:t xml:space="preserve">=quantidade de </w:t>
+      </w:r>
+      <w:r>
+        <w:rPr>
+          <w:rFonts w:ascii="Times New Roman" w:hAnsi="Times New Roman" w:cs="Times New Roman"/>
+          <w:i/>
+          <w:sz w:val="28"/>
+          <w:szCs w:val="28"/>
+        </w:rPr>
+        <w:t>questões</w:t>
+      </w:r>
+    </w:p>
+    <w:p>
+      <w:pPr>
+        <w:ind w:left="708"/>
+        <w:rPr>
+          <w:rFonts w:ascii="Times New Roman" w:hAnsi="Times New Roman" w:cs="Times New Roman"/>
+          <w:i/>
+          <w:sz w:val="28"/>
+          <w:szCs w:val="28"/>
+        </w:rPr>
+      </w:pPr>
       <w:proofErr w:type="spellStart"/>
       <w:proofErr w:type="gramStart"/>
       <w:r>
@@ -1006,6 +836,246 @@
           <w:sz w:val="28"/>
           <w:szCs w:val="28"/>
         </w:rPr>
+        <w:t>local</w:t>
+      </w:r>
+      <w:proofErr w:type="gramEnd"/>
+      <w:r>
+        <w:rPr>
+          <w:rFonts w:ascii="Times New Roman" w:hAnsi="Times New Roman" w:cs="Times New Roman"/>
+          <w:i/>
+          <w:sz w:val="28"/>
+          <w:szCs w:val="28"/>
+        </w:rPr>
+        <w:t>_respostas</w:t>
+      </w:r>
+      <w:proofErr w:type="spellEnd"/>
+      <w:r>
+        <w:rPr>
+          <w:rFonts w:ascii="Times New Roman" w:hAnsi="Times New Roman" w:cs="Times New Roman"/>
+          <w:i/>
+          <w:sz w:val="28"/>
+          <w:szCs w:val="28"/>
+        </w:rPr>
+        <w:t>=local aonde está localizado o campo de respostas</w:t>
+      </w:r>
+    </w:p>
+    <w:p>
+      <w:pPr>
+        <w:ind w:left="708"/>
+        <w:rPr>
+          <w:rFonts w:ascii="Times New Roman" w:hAnsi="Times New Roman" w:cs="Times New Roman"/>
+          <w:sz w:val="28"/>
+          <w:szCs w:val="28"/>
+        </w:rPr>
+      </w:pPr>
+    </w:p>
+    <w:p>
+      <w:pPr>
+        <w:ind w:left="708"/>
+        <w:rPr>
+          <w:rFonts w:ascii="Times New Roman" w:hAnsi="Times New Roman" w:cs="Times New Roman"/>
+          <w:b/>
+          <w:sz w:val="28"/>
+          <w:szCs w:val="28"/>
+        </w:rPr>
+      </w:pPr>
+      <w:r>
+        <w:rPr>
+          <w:rFonts w:ascii="Times New Roman" w:hAnsi="Times New Roman" w:cs="Times New Roman"/>
+          <w:b/>
+          <w:sz w:val="28"/>
+          <w:szCs w:val="28"/>
+        </w:rPr>
+        <w:t>As perguntas deverão obedecer a estrutura a seguir:</w:t>
+      </w:r>
+    </w:p>
+    <w:p>
+      <w:pPr>
+        <w:ind w:left="708"/>
+        <w:rPr>
+          <w:rFonts w:ascii="Times New Roman" w:hAnsi="Times New Roman" w:cs="Times New Roman"/>
+          <w:i/>
+          <w:sz w:val="28"/>
+          <w:szCs w:val="28"/>
+        </w:rPr>
+      </w:pPr>
+      <w:r>
+        <w:rPr>
+          <w:rFonts w:ascii="Times New Roman" w:hAnsi="Times New Roman" w:cs="Times New Roman"/>
+          <w:i/>
+          <w:sz w:val="28"/>
+          <w:szCs w:val="28"/>
+        </w:rPr>
+        <w:t xml:space="preserve">= </w:t>
+      </w:r>
+      <w:proofErr w:type="spellStart"/>
+      <w:r>
+        <w:rPr>
+          <w:rFonts w:ascii="Times New Roman" w:hAnsi="Times New Roman" w:cs="Times New Roman"/>
+          <w:i/>
+          <w:sz w:val="28"/>
+          <w:szCs w:val="28"/>
+        </w:rPr>
+        <w:t>t</w:t>
+      </w:r>
+      <w:r>
+        <w:rPr>
+          <w:rFonts w:ascii="Times New Roman" w:hAnsi="Times New Roman" w:cs="Times New Roman"/>
+          <w:i/>
+          <w:sz w:val="28"/>
+          <w:szCs w:val="28"/>
+        </w:rPr>
+        <w:t>ipo</w:t>
+      </w:r>
+      <w:r>
+        <w:rPr>
+          <w:rFonts w:ascii="Times New Roman" w:hAnsi="Times New Roman" w:cs="Times New Roman"/>
+          <w:i/>
+          <w:sz w:val="28"/>
+          <w:szCs w:val="28"/>
+        </w:rPr>
+        <w:t>,id</w:t>
+      </w:r>
+      <w:proofErr w:type="spellEnd"/>
+    </w:p>
+    <w:p>
+      <w:pPr>
+        <w:ind w:left="708"/>
+        <w:rPr>
+          <w:rFonts w:ascii="Times New Roman" w:hAnsi="Times New Roman" w:cs="Times New Roman"/>
+          <w:i/>
+          <w:sz w:val="28"/>
+          <w:szCs w:val="28"/>
+        </w:rPr>
+      </w:pPr>
+      <w:r>
+        <w:rPr>
+          <w:rFonts w:ascii="Times New Roman" w:hAnsi="Times New Roman" w:cs="Times New Roman"/>
+          <w:i/>
+          <w:sz w:val="28"/>
+          <w:szCs w:val="28"/>
+        </w:rPr>
+        <w:t xml:space="preserve"># </w:t>
+      </w:r>
+      <w:proofErr w:type="spellStart"/>
+      <w:r>
+        <w:rPr>
+          <w:rFonts w:ascii="Times New Roman" w:hAnsi="Times New Roman" w:cs="Times New Roman"/>
+          <w:i/>
+          <w:sz w:val="28"/>
+          <w:szCs w:val="28"/>
+        </w:rPr>
+        <w:t>titulo</w:t>
+      </w:r>
+      <w:proofErr w:type="spellEnd"/>
+      <w:r>
+        <w:rPr>
+          <w:rFonts w:ascii="Times New Roman" w:hAnsi="Times New Roman" w:cs="Times New Roman"/>
+          <w:i/>
+          <w:sz w:val="28"/>
+          <w:szCs w:val="28"/>
+        </w:rPr>
+        <w:t xml:space="preserve"> da pergunta</w:t>
+      </w:r>
+    </w:p>
+    <w:p>
+      <w:pPr>
+        <w:ind w:left="708"/>
+        <w:rPr>
+          <w:rFonts w:ascii="Times New Roman" w:hAnsi="Times New Roman" w:cs="Times New Roman"/>
+          <w:i/>
+          <w:sz w:val="28"/>
+          <w:szCs w:val="28"/>
+        </w:rPr>
+      </w:pPr>
+      <w:proofErr w:type="gramStart"/>
+      <w:r>
+        <w:rPr>
+          <w:rFonts w:ascii="Times New Roman" w:hAnsi="Times New Roman" w:cs="Times New Roman"/>
+          <w:i/>
+          <w:sz w:val="28"/>
+          <w:szCs w:val="28"/>
+        </w:rPr>
+        <w:t>itens</w:t>
+      </w:r>
+      <w:proofErr w:type="gramEnd"/>
+      <w:r>
+        <w:rPr>
+          <w:rFonts w:ascii="Times New Roman" w:hAnsi="Times New Roman" w:cs="Times New Roman"/>
+          <w:i/>
+          <w:sz w:val="28"/>
+          <w:szCs w:val="28"/>
+        </w:rPr>
+        <w:t xml:space="preserve"> ligados à pergunta</w:t>
+      </w:r>
+    </w:p>
+    <w:p>
+      <w:pPr>
+        <w:ind w:left="708"/>
+        <w:rPr>
+          <w:rFonts w:ascii="Times New Roman" w:hAnsi="Times New Roman" w:cs="Times New Roman"/>
+          <w:sz w:val="28"/>
+          <w:szCs w:val="28"/>
+        </w:rPr>
+      </w:pPr>
+    </w:p>
+    <w:p>
+      <w:pPr>
+        <w:ind w:left="708"/>
+        <w:rPr>
+          <w:rFonts w:ascii="Times New Roman" w:hAnsi="Times New Roman" w:cs="Times New Roman"/>
+          <w:b/>
+          <w:sz w:val="28"/>
+          <w:szCs w:val="28"/>
+        </w:rPr>
+      </w:pPr>
+      <w:r>
+        <w:rPr>
+          <w:rFonts w:ascii="Times New Roman" w:hAnsi="Times New Roman" w:cs="Times New Roman"/>
+          <w:b/>
+          <w:sz w:val="28"/>
+          <w:szCs w:val="28"/>
+        </w:rPr>
+        <w:t>S</w:t>
+      </w:r>
+      <w:r>
+        <w:rPr>
+          <w:rFonts w:ascii="Times New Roman" w:hAnsi="Times New Roman" w:cs="Times New Roman"/>
+          <w:b/>
+          <w:sz w:val="28"/>
+          <w:szCs w:val="28"/>
+        </w:rPr>
+        <w:t>e tipo for LIVRE (aceita qualquer resposta)</w:t>
+      </w:r>
+    </w:p>
+    <w:p>
+      <w:pPr>
+        <w:ind w:left="708"/>
+        <w:rPr>
+          <w:rFonts w:ascii="Times New Roman" w:hAnsi="Times New Roman" w:cs="Times New Roman"/>
+          <w:i/>
+          <w:sz w:val="28"/>
+          <w:szCs w:val="28"/>
+        </w:rPr>
+      </w:pPr>
+      <w:r>
+        <w:rPr>
+          <w:rFonts w:ascii="Times New Roman" w:hAnsi="Times New Roman" w:cs="Times New Roman"/>
+          <w:i/>
+          <w:sz w:val="28"/>
+          <w:szCs w:val="28"/>
+        </w:rPr>
+        <w:t xml:space="preserve">= </w:t>
+      </w:r>
+      <w:proofErr w:type="spellStart"/>
+      <w:proofErr w:type="gramStart"/>
+      <w:r>
+        <w:rPr>
+          <w:rFonts w:ascii="Times New Roman" w:hAnsi="Times New Roman" w:cs="Times New Roman"/>
+          <w:i/>
+          <w:sz w:val="28"/>
+          <w:szCs w:val="28"/>
+        </w:rPr>
         <w:t>tipo,id</w:t>
       </w:r>
       <w:proofErr w:type="spellEnd"/>
@@ -1380,6 +1450,7 @@
           <w:sz w:val="28"/>
           <w:szCs w:val="28"/>
         </w:rPr>
+        <w:lastRenderedPageBreak/>
         <w:t>- item2</w:t>
       </w:r>
     </w:p>
@@ -1420,7 +1491,6 @@
           <w:sz w:val="28"/>
           <w:szCs w:val="28"/>
         </w:rPr>
-        <w:lastRenderedPageBreak/>
         <w:t xml:space="preserve">- </w:t>
       </w:r>
       <w:proofErr w:type="spellStart"/>
@@ -1769,7 +1839,57 @@
           <w:sz w:val="28"/>
           <w:szCs w:val="28"/>
         </w:rPr>
-        <w:t xml:space="preserve">$ texto </w:t>
+        <w:t>$ texto alternativa 2</w:t>
+      </w:r>
+    </w:p>
+    <w:p>
+      <w:pPr>
+        <w:ind w:left="708"/>
+        <w:rPr>
+          <w:rFonts w:ascii="Times New Roman" w:hAnsi="Times New Roman" w:cs="Times New Roman"/>
+          <w:sz w:val="28"/>
+          <w:szCs w:val="28"/>
+        </w:rPr>
+      </w:pPr>
+    </w:p>
+    <w:p>
+      <w:pPr>
+        <w:ind w:left="708"/>
+        <w:rPr>
+          <w:rFonts w:ascii="Times New Roman" w:hAnsi="Times New Roman" w:cs="Times New Roman"/>
+          <w:i/>
+          <w:sz w:val="28"/>
+          <w:szCs w:val="28"/>
+        </w:rPr>
+      </w:pPr>
+      <w:r>
+        <w:rPr>
+          <w:rFonts w:ascii="Times New Roman" w:hAnsi="Times New Roman" w:cs="Times New Roman"/>
+          <w:i/>
+          <w:sz w:val="28"/>
+          <w:szCs w:val="28"/>
+        </w:rPr>
+        <w:t>% Respostas</w:t>
+      </w:r>
+    </w:p>
+    <w:p>
+      <w:pPr>
+        <w:ind w:left="708"/>
+        <w:rPr>
+          <w:rFonts w:ascii="Times New Roman" w:hAnsi="Times New Roman" w:cs="Times New Roman"/>
+          <w:i/>
+          <w:sz w:val="28"/>
+          <w:szCs w:val="28"/>
+        </w:rPr>
+      </w:pPr>
+      <w:r>
+        <w:rPr>
+          <w:rFonts w:ascii="Times New Roman" w:hAnsi="Times New Roman" w:cs="Times New Roman"/>
+          <w:i/>
+          <w:sz w:val="28"/>
+          <w:szCs w:val="28"/>
+        </w:rPr>
+        <w:t>tipo,id$</w:t>
       </w:r>
       <w:bookmarkStart w:id="0" w:name="_GoBack"/>
       <w:bookmarkEnd w:id="0"/>
@@ -1780,68 +1900,7 @@
           <w:sz w:val="28"/>
           <w:szCs w:val="28"/>
         </w:rPr>
-        <w:t>alternativa 2</w:t>
-      </w:r>
-    </w:p>
-    <w:p>
-      <w:pPr>
-        <w:ind w:left="708"/>
-        <w:rPr>
-          <w:rFonts w:ascii="Times New Roman" w:hAnsi="Times New Roman" w:cs="Times New Roman"/>
-          <w:sz w:val="28"/>
-          <w:szCs w:val="28"/>
-        </w:rPr>
-      </w:pPr>
-    </w:p>
-    <w:p>
-      <w:pPr>
-        <w:ind w:left="708"/>
-        <w:rPr>
-          <w:rFonts w:ascii="Times New Roman" w:hAnsi="Times New Roman" w:cs="Times New Roman"/>
-          <w:i/>
-          <w:sz w:val="28"/>
-          <w:szCs w:val="28"/>
-        </w:rPr>
-      </w:pPr>
-      <w:r>
-        <w:rPr>
-          <w:rFonts w:ascii="Times New Roman" w:hAnsi="Times New Roman" w:cs="Times New Roman"/>
-          <w:i/>
-          <w:sz w:val="28"/>
-          <w:szCs w:val="28"/>
-        </w:rPr>
-        <w:t>% Respostas</w:t>
-      </w:r>
-    </w:p>
-    <w:p>
-      <w:pPr>
-        <w:ind w:left="708"/>
-        <w:rPr>
-          <w:rFonts w:ascii="Times New Roman" w:hAnsi="Times New Roman" w:cs="Times New Roman"/>
-          <w:i/>
-          <w:sz w:val="28"/>
-          <w:szCs w:val="28"/>
-        </w:rPr>
-      </w:pPr>
-      <w:proofErr w:type="gramStart"/>
-      <w:r>
-        <w:rPr>
-          <w:rFonts w:ascii="Times New Roman" w:hAnsi="Times New Roman" w:cs="Times New Roman"/>
-          <w:i/>
-          <w:sz w:val="28"/>
-          <w:szCs w:val="28"/>
-        </w:rPr>
-        <w:t>id,item</w:t>
-      </w:r>
-      <w:proofErr w:type="gramEnd"/>
-      <w:r>
-        <w:rPr>
-          <w:rFonts w:ascii="Times New Roman" w:hAnsi="Times New Roman" w:cs="Times New Roman"/>
-          <w:i/>
-          <w:sz w:val="28"/>
-          <w:szCs w:val="28"/>
-        </w:rPr>
-        <w:t>1;item2;itemN</w:t>
+        <w:t>item1;item2;itemN</w:t>
       </w:r>
     </w:p>
     <w:p>
@@ -1906,13 +1965,77 @@
           <w:szCs w:val="24"/>
         </w:rPr>
       </w:pPr>
-      <w:r>
-        <w:rPr>
-          <w:rFonts w:ascii="Times New Roman" w:hAnsi="Times New Roman" w:cs="Times New Roman"/>
-          <w:sz w:val="24"/>
-          <w:szCs w:val="24"/>
-        </w:rPr>
-        <w:t>17d09bf10dd900a048cdb0bd627ac34e</w:t>
+      <w:proofErr w:type="spellStart"/>
+      <w:r>
+        <w:rPr>
+          <w:rFonts w:ascii="Times New Roman" w:hAnsi="Times New Roman" w:cs="Times New Roman"/>
+          <w:sz w:val="24"/>
+          <w:szCs w:val="24"/>
+        </w:rPr>
+        <w:t>MDUvMDMvMjAxMA</w:t>
+      </w:r>
+      <w:proofErr w:type="spellEnd"/>
+      <w:r>
+        <w:rPr>
+          <w:rFonts w:ascii="Times New Roman" w:hAnsi="Times New Roman" w:cs="Times New Roman"/>
+          <w:sz w:val="24"/>
+          <w:szCs w:val="24"/>
+        </w:rPr>
+        <w:t>==</w:t>
+      </w:r>
+    </w:p>
+    <w:p>
+      <w:pPr>
+        <w:rPr>
+          <w:rFonts w:ascii="Times New Roman" w:hAnsi="Times New Roman" w:cs="Times New Roman"/>
+          <w:sz w:val="24"/>
+          <w:szCs w:val="24"/>
+        </w:rPr>
+      </w:pPr>
+      <w:proofErr w:type="spellStart"/>
+      <w:r>
+        <w:rPr>
+          <w:rFonts w:ascii="Times New Roman" w:hAnsi="Times New Roman" w:cs="Times New Roman"/>
+          <w:sz w:val="24"/>
+          <w:szCs w:val="24"/>
+        </w:rPr>
+        <w:t>MjAvMDMvMjAxMg</w:t>
+      </w:r>
+      <w:proofErr w:type="spellEnd"/>
+      <w:r>
+        <w:rPr>
+          <w:rFonts w:ascii="Times New Roman" w:hAnsi="Times New Roman" w:cs="Times New Roman"/>
+          <w:sz w:val="24"/>
+          <w:szCs w:val="24"/>
+        </w:rPr>
+        <w:t>==</w:t>
+      </w:r>
+    </w:p>
+    <w:p>
+      <w:pPr>
+        <w:rPr>
+          <w:rFonts w:ascii="Times New Roman" w:hAnsi="Times New Roman" w:cs="Times New Roman"/>
+          <w:sz w:val="24"/>
+          <w:szCs w:val="24"/>
+        </w:rPr>
+      </w:pPr>
+      <w:proofErr w:type="spellStart"/>
+      <w:r>
+        <w:rPr>
+          <w:rFonts w:ascii="Times New Roman" w:hAnsi="Times New Roman" w:cs="Times New Roman"/>
+          <w:sz w:val="24"/>
+          <w:szCs w:val="24"/>
+        </w:rPr>
+        <w:t>MjAvMDMvMjAxNA</w:t>
+      </w:r>
+      <w:proofErr w:type="spellEnd"/>
+      <w:r>
+        <w:rPr>
+          <w:rFonts w:ascii="Times New Roman" w:hAnsi="Times New Roman" w:cs="Times New Roman"/>
+          <w:sz w:val="24"/>
+          <w:szCs w:val="24"/>
+        </w:rPr>
+        <w:t>==</w:t>
       </w:r>
     </w:p>
     <w:p>
@@ -1940,6 +2063,71 @@
           <w:szCs w:val="24"/>
         </w:rPr>
         <w:t>="Informações pessoais"</w:t>
+      </w:r>
+    </w:p>
+    <w:p>
+      <w:pPr>
+        <w:rPr>
+          <w:rFonts w:ascii="Times New Roman" w:hAnsi="Times New Roman" w:cs="Times New Roman"/>
+          <w:sz w:val="24"/>
+          <w:szCs w:val="24"/>
+        </w:rPr>
+      </w:pPr>
+      <w:proofErr w:type="gramStart"/>
+      <w:r>
+        <w:rPr>
+          <w:rFonts w:ascii="Times New Roman" w:hAnsi="Times New Roman" w:cs="Times New Roman"/>
+          <w:sz w:val="24"/>
+          <w:szCs w:val="24"/>
+        </w:rPr>
+        <w:t>autor</w:t>
+      </w:r>
+      <w:proofErr w:type="gramEnd"/>
+      <w:r>
+        <w:rPr>
+          <w:rFonts w:ascii="Times New Roman" w:hAnsi="Times New Roman" w:cs="Times New Roman"/>
+          <w:sz w:val="24"/>
+          <w:szCs w:val="24"/>
+        </w:rPr>
+        <w:t>=</w:t>
+      </w:r>
+      <w:proofErr w:type="spellStart"/>
+      <w:r>
+        <w:rPr>
+          <w:rFonts w:ascii="Times New Roman" w:hAnsi="Times New Roman" w:cs="Times New Roman"/>
+          <w:sz w:val="24"/>
+          <w:szCs w:val="24"/>
+        </w:rPr>
+        <w:t>lucas</w:t>
+      </w:r>
+      <w:proofErr w:type="spellEnd"/>
+    </w:p>
+    <w:p>
+      <w:pPr>
+        <w:rPr>
+          <w:rFonts w:ascii="Times New Roman" w:hAnsi="Times New Roman" w:cs="Times New Roman"/>
+          <w:sz w:val="24"/>
+          <w:szCs w:val="24"/>
+        </w:rPr>
+      </w:pPr>
+      <w:proofErr w:type="gramStart"/>
+      <w:r>
+        <w:rPr>
+          <w:rFonts w:ascii="Times New Roman" w:hAnsi="Times New Roman" w:cs="Times New Roman"/>
+          <w:sz w:val="24"/>
+          <w:szCs w:val="24"/>
+        </w:rPr>
+        <w:lastRenderedPageBreak/>
+        <w:t>descrição</w:t>
+      </w:r>
+      <w:proofErr w:type="gramEnd"/>
+      <w:r>
+        <w:rPr>
+          <w:rFonts w:ascii="Times New Roman" w:hAnsi="Times New Roman" w:cs="Times New Roman"/>
+          <w:sz w:val="24"/>
+          <w:szCs w:val="24"/>
+        </w:rPr>
+        <w:t>=formulário de testes</w:t>
       </w:r>
     </w:p>
     <w:p>
@@ -2057,403 +2245,403 @@
           <w:sz w:val="24"/>
           <w:szCs w:val="24"/>
         </w:rPr>
+        <w:t>=ALTERNATIVA,60</w:t>
+      </w:r>
+    </w:p>
+    <w:p>
+      <w:pPr>
+        <w:rPr>
+          <w:rFonts w:ascii="Times New Roman" w:hAnsi="Times New Roman" w:cs="Times New Roman"/>
+          <w:sz w:val="24"/>
+          <w:szCs w:val="24"/>
+        </w:rPr>
+      </w:pPr>
+      <w:r>
+        <w:rPr>
+          <w:rFonts w:ascii="Times New Roman" w:hAnsi="Times New Roman" w:cs="Times New Roman"/>
+          <w:sz w:val="24"/>
+          <w:szCs w:val="24"/>
+        </w:rPr>
+        <w:t># Quantos anos você tem?</w:t>
+      </w:r>
+    </w:p>
+    <w:p>
+      <w:pPr>
+        <w:rPr>
+          <w:rFonts w:ascii="Times New Roman" w:hAnsi="Times New Roman" w:cs="Times New Roman"/>
+          <w:sz w:val="24"/>
+          <w:szCs w:val="24"/>
+        </w:rPr>
+      </w:pPr>
+      <w:r>
+        <w:rPr>
+          <w:rFonts w:ascii="Times New Roman" w:hAnsi="Times New Roman" w:cs="Times New Roman"/>
+          <w:sz w:val="24"/>
+          <w:szCs w:val="24"/>
+        </w:rPr>
+        <w:t>- 10</w:t>
+      </w:r>
+    </w:p>
+    <w:p>
+      <w:pPr>
+        <w:rPr>
+          <w:rFonts w:ascii="Times New Roman" w:hAnsi="Times New Roman" w:cs="Times New Roman"/>
+          <w:sz w:val="24"/>
+          <w:szCs w:val="24"/>
+        </w:rPr>
+      </w:pPr>
+      <w:r>
+        <w:rPr>
+          <w:rFonts w:ascii="Times New Roman" w:hAnsi="Times New Roman" w:cs="Times New Roman"/>
+          <w:sz w:val="24"/>
+          <w:szCs w:val="24"/>
+        </w:rPr>
+        <w:t>- 15</w:t>
+      </w:r>
+    </w:p>
+    <w:p>
+      <w:pPr>
+        <w:rPr>
+          <w:rFonts w:ascii="Times New Roman" w:hAnsi="Times New Roman" w:cs="Times New Roman"/>
+          <w:sz w:val="24"/>
+          <w:szCs w:val="24"/>
+        </w:rPr>
+      </w:pPr>
+      <w:r>
+        <w:rPr>
+          <w:rFonts w:ascii="Times New Roman" w:hAnsi="Times New Roman" w:cs="Times New Roman"/>
+          <w:sz w:val="24"/>
+          <w:szCs w:val="24"/>
+        </w:rPr>
+        <w:t>- 35</w:t>
+      </w:r>
+    </w:p>
+    <w:p>
+      <w:pPr>
+        <w:rPr>
+          <w:rFonts w:ascii="Times New Roman" w:hAnsi="Times New Roman" w:cs="Times New Roman"/>
+          <w:sz w:val="24"/>
+          <w:szCs w:val="24"/>
+        </w:rPr>
+      </w:pPr>
+    </w:p>
+    <w:p>
+      <w:pPr>
+        <w:rPr>
+          <w:rFonts w:ascii="Times New Roman" w:hAnsi="Times New Roman" w:cs="Times New Roman"/>
+          <w:sz w:val="24"/>
+          <w:szCs w:val="24"/>
+        </w:rPr>
+      </w:pPr>
+      <w:r>
+        <w:rPr>
+          <w:rFonts w:ascii="Times New Roman" w:hAnsi="Times New Roman" w:cs="Times New Roman"/>
+          <w:sz w:val="24"/>
+          <w:szCs w:val="24"/>
+        </w:rPr>
+        <w:t>=EXCLUSIVA,30</w:t>
+      </w:r>
+    </w:p>
+    <w:p>
+      <w:pPr>
+        <w:rPr>
+          <w:rFonts w:ascii="Times New Roman" w:hAnsi="Times New Roman" w:cs="Times New Roman"/>
+          <w:sz w:val="24"/>
+          <w:szCs w:val="24"/>
+        </w:rPr>
+      </w:pPr>
+      <w:r>
+        <w:rPr>
+          <w:rFonts w:ascii="Times New Roman" w:hAnsi="Times New Roman" w:cs="Times New Roman"/>
+          <w:sz w:val="24"/>
+          <w:szCs w:val="24"/>
+        </w:rPr>
+        <w:t># Quantos dias tem o mês</w:t>
+      </w:r>
+    </w:p>
+    <w:p>
+      <w:pPr>
+        <w:rPr>
+          <w:rFonts w:ascii="Times New Roman" w:hAnsi="Times New Roman" w:cs="Times New Roman"/>
+          <w:sz w:val="24"/>
+          <w:szCs w:val="24"/>
+        </w:rPr>
+      </w:pPr>
+      <w:r>
+        <w:rPr>
+          <w:rFonts w:ascii="Times New Roman" w:hAnsi="Times New Roman" w:cs="Times New Roman"/>
+          <w:sz w:val="24"/>
+          <w:szCs w:val="24"/>
+        </w:rPr>
+        <w:t>! 30</w:t>
+      </w:r>
+    </w:p>
+    <w:p>
+      <w:pPr>
+        <w:rPr>
+          <w:rFonts w:ascii="Times New Roman" w:hAnsi="Times New Roman" w:cs="Times New Roman"/>
+          <w:sz w:val="24"/>
+          <w:szCs w:val="24"/>
+        </w:rPr>
+      </w:pPr>
+      <w:r>
+        <w:rPr>
+          <w:rFonts w:ascii="Times New Roman" w:hAnsi="Times New Roman" w:cs="Times New Roman"/>
+          <w:sz w:val="24"/>
+          <w:szCs w:val="24"/>
+        </w:rPr>
+        <w:t>! 29</w:t>
+      </w:r>
+    </w:p>
+    <w:p>
+      <w:pPr>
+        <w:rPr>
+          <w:rFonts w:ascii="Times New Roman" w:hAnsi="Times New Roman" w:cs="Times New Roman"/>
+          <w:sz w:val="24"/>
+          <w:szCs w:val="24"/>
+        </w:rPr>
+      </w:pPr>
+      <w:r>
+        <w:rPr>
+          <w:rFonts w:ascii="Times New Roman" w:hAnsi="Times New Roman" w:cs="Times New Roman"/>
+          <w:sz w:val="24"/>
+          <w:szCs w:val="24"/>
+        </w:rPr>
+        <w:t>! 28</w:t>
+      </w:r>
+    </w:p>
+    <w:p>
+      <w:pPr>
+        <w:rPr>
+          <w:rFonts w:ascii="Times New Roman" w:hAnsi="Times New Roman" w:cs="Times New Roman"/>
+          <w:sz w:val="24"/>
+          <w:szCs w:val="24"/>
+        </w:rPr>
+      </w:pPr>
+      <w:r>
+        <w:rPr>
+          <w:rFonts w:ascii="Times New Roman" w:hAnsi="Times New Roman" w:cs="Times New Roman"/>
+          <w:sz w:val="24"/>
+          <w:szCs w:val="24"/>
+        </w:rPr>
+        <w:t>! 32</w:t>
+      </w:r>
+    </w:p>
+    <w:p>
+      <w:pPr>
+        <w:rPr>
+          <w:rFonts w:ascii="Times New Roman" w:hAnsi="Times New Roman" w:cs="Times New Roman"/>
+          <w:sz w:val="24"/>
+          <w:szCs w:val="24"/>
+        </w:rPr>
+      </w:pPr>
+    </w:p>
+    <w:p>
+      <w:pPr>
+        <w:rPr>
+          <w:rFonts w:ascii="Times New Roman" w:hAnsi="Times New Roman" w:cs="Times New Roman"/>
+          <w:sz w:val="24"/>
+          <w:szCs w:val="24"/>
+        </w:rPr>
+      </w:pPr>
+      <w:r>
+        <w:rPr>
+          <w:rFonts w:ascii="Times New Roman" w:hAnsi="Times New Roman" w:cs="Times New Roman"/>
+          <w:sz w:val="24"/>
+          <w:szCs w:val="24"/>
+        </w:rPr>
+        <w:t>=OPCIONAL,31</w:t>
+      </w:r>
+    </w:p>
+    <w:p>
+      <w:pPr>
+        <w:rPr>
+          <w:rFonts w:ascii="Times New Roman" w:hAnsi="Times New Roman" w:cs="Times New Roman"/>
+          <w:sz w:val="24"/>
+          <w:szCs w:val="24"/>
+        </w:rPr>
+      </w:pPr>
+      <w:r>
+        <w:rPr>
+          <w:rFonts w:ascii="Times New Roman" w:hAnsi="Times New Roman" w:cs="Times New Roman"/>
+          <w:sz w:val="24"/>
+          <w:szCs w:val="24"/>
+        </w:rPr>
+        <w:t xml:space="preserve">#Você votou no </w:t>
+      </w:r>
+      <w:proofErr w:type="spellStart"/>
+      <w:r>
+        <w:rPr>
+          <w:rFonts w:ascii="Times New Roman" w:hAnsi="Times New Roman" w:cs="Times New Roman"/>
+          <w:sz w:val="24"/>
+          <w:szCs w:val="24"/>
+        </w:rPr>
+        <w:t>bolsonaro</w:t>
+      </w:r>
+      <w:proofErr w:type="spellEnd"/>
+      <w:r>
+        <w:rPr>
+          <w:rFonts w:ascii="Times New Roman" w:hAnsi="Times New Roman" w:cs="Times New Roman"/>
+          <w:sz w:val="24"/>
+          <w:szCs w:val="24"/>
+        </w:rPr>
+        <w:t>?</w:t>
+      </w:r>
+    </w:p>
+    <w:p>
+      <w:pPr>
+        <w:rPr>
+          <w:rFonts w:ascii="Times New Roman" w:hAnsi="Times New Roman" w:cs="Times New Roman"/>
+          <w:sz w:val="24"/>
+          <w:szCs w:val="24"/>
+        </w:rPr>
+      </w:pPr>
+    </w:p>
+    <w:p>
+      <w:pPr>
+        <w:rPr>
+          <w:rFonts w:ascii="Times New Roman" w:hAnsi="Times New Roman" w:cs="Times New Roman"/>
+          <w:sz w:val="24"/>
+          <w:szCs w:val="24"/>
+        </w:rPr>
+      </w:pPr>
+      <w:r>
+        <w:rPr>
+          <w:rFonts w:ascii="Times New Roman" w:hAnsi="Times New Roman" w:cs="Times New Roman"/>
+          <w:sz w:val="24"/>
+          <w:szCs w:val="24"/>
+        </w:rPr>
+        <w:t>=LISTA,32</w:t>
+      </w:r>
+    </w:p>
+    <w:p>
+      <w:pPr>
+        <w:rPr>
+          <w:rFonts w:ascii="Times New Roman" w:hAnsi="Times New Roman" w:cs="Times New Roman"/>
+          <w:sz w:val="24"/>
+          <w:szCs w:val="24"/>
+        </w:rPr>
+      </w:pPr>
+      <w:r>
+        <w:rPr>
+          <w:rFonts w:ascii="Times New Roman" w:hAnsi="Times New Roman" w:cs="Times New Roman"/>
+          <w:sz w:val="24"/>
+          <w:szCs w:val="24"/>
+        </w:rPr>
+        <w:t># Quem descobriu o Brasil?</w:t>
+      </w:r>
+    </w:p>
+    <w:p>
+      <w:pPr>
+        <w:rPr>
+          <w:rFonts w:ascii="Times New Roman" w:hAnsi="Times New Roman" w:cs="Times New Roman"/>
+          <w:sz w:val="24"/>
+          <w:szCs w:val="24"/>
+        </w:rPr>
+      </w:pPr>
+      <w:r>
+        <w:rPr>
+          <w:rFonts w:ascii="Times New Roman" w:hAnsi="Times New Roman" w:cs="Times New Roman"/>
+          <w:sz w:val="24"/>
+          <w:szCs w:val="24"/>
+        </w:rPr>
+        <w:t>@ Pedro</w:t>
+      </w:r>
+    </w:p>
+    <w:p>
+      <w:pPr>
+        <w:rPr>
+          <w:rFonts w:ascii="Times New Roman" w:hAnsi="Times New Roman" w:cs="Times New Roman"/>
+          <w:sz w:val="24"/>
+          <w:szCs w:val="24"/>
+        </w:rPr>
+      </w:pPr>
+      <w:r>
+        <w:rPr>
+          <w:rFonts w:ascii="Times New Roman" w:hAnsi="Times New Roman" w:cs="Times New Roman"/>
+          <w:sz w:val="24"/>
+          <w:szCs w:val="24"/>
+        </w:rPr>
+        <w:t>@ João</w:t>
+      </w:r>
+    </w:p>
+    <w:p>
+      <w:pPr>
+        <w:rPr>
+          <w:rFonts w:ascii="Times New Roman" w:hAnsi="Times New Roman" w:cs="Times New Roman"/>
+          <w:sz w:val="24"/>
+          <w:szCs w:val="24"/>
+        </w:rPr>
+      </w:pPr>
+      <w:r>
+        <w:rPr>
+          <w:rFonts w:ascii="Times New Roman" w:hAnsi="Times New Roman" w:cs="Times New Roman"/>
+          <w:sz w:val="24"/>
+          <w:szCs w:val="24"/>
+        </w:rPr>
+        <w:t>@ Carlos</w:t>
+      </w:r>
+    </w:p>
+    <w:p>
+      <w:pPr>
+        <w:rPr>
+          <w:rFonts w:ascii="Times New Roman" w:hAnsi="Times New Roman" w:cs="Times New Roman"/>
+          <w:sz w:val="24"/>
+          <w:szCs w:val="24"/>
+        </w:rPr>
+      </w:pPr>
+      <w:r>
+        <w:rPr>
+          <w:rFonts w:ascii="Times New Roman" w:hAnsi="Times New Roman" w:cs="Times New Roman"/>
+          <w:sz w:val="24"/>
+          <w:szCs w:val="24"/>
+        </w:rPr>
+        <w:t>@ Lucas</w:t>
+      </w:r>
+    </w:p>
+    <w:p>
+      <w:pPr>
+        <w:rPr>
+          <w:rFonts w:ascii="Times New Roman" w:hAnsi="Times New Roman" w:cs="Times New Roman"/>
+          <w:sz w:val="24"/>
+          <w:szCs w:val="24"/>
+        </w:rPr>
+      </w:pPr>
+    </w:p>
+    <w:p>
+      <w:pPr>
+        <w:rPr>
+          <w:rFonts w:ascii="Times New Roman" w:hAnsi="Times New Roman" w:cs="Times New Roman"/>
+          <w:b/>
+          <w:sz w:val="24"/>
+          <w:szCs w:val="24"/>
+        </w:rPr>
+      </w:pPr>
+      <w:r>
+        <w:rPr>
+          <w:rFonts w:ascii="Times New Roman" w:hAnsi="Times New Roman" w:cs="Times New Roman"/>
+          <w:b/>
+          <w:sz w:val="24"/>
+          <w:szCs w:val="24"/>
+        </w:rPr>
+        <w:t>% Respostas</w:t>
+      </w:r>
+    </w:p>
+    <w:p>
+      <w:pPr>
+        <w:rPr>
+          <w:rFonts w:ascii="Times New Roman" w:hAnsi="Times New Roman" w:cs="Times New Roman"/>
+          <w:sz w:val="24"/>
+          <w:szCs w:val="24"/>
+        </w:rPr>
+      </w:pPr>
+      <w:r>
+        <w:rPr>
+          <w:rFonts w:ascii="Times New Roman" w:hAnsi="Times New Roman" w:cs="Times New Roman"/>
+          <w:sz w:val="24"/>
+          <w:szCs w:val="24"/>
+        </w:rPr>
         <w:lastRenderedPageBreak/>
-        <w:t>=ALTERNATIVA,60</w:t>
-      </w:r>
-    </w:p>
-    <w:p>
-      <w:pPr>
-        <w:rPr>
-          <w:rFonts w:ascii="Times New Roman" w:hAnsi="Times New Roman" w:cs="Times New Roman"/>
-          <w:sz w:val="24"/>
-          <w:szCs w:val="24"/>
-        </w:rPr>
-      </w:pPr>
-      <w:r>
-        <w:rPr>
-          <w:rFonts w:ascii="Times New Roman" w:hAnsi="Times New Roman" w:cs="Times New Roman"/>
-          <w:sz w:val="24"/>
-          <w:szCs w:val="24"/>
-        </w:rPr>
-        <w:t># Quantos anos você tem?</w:t>
-      </w:r>
-    </w:p>
-    <w:p>
-      <w:pPr>
-        <w:rPr>
-          <w:rFonts w:ascii="Times New Roman" w:hAnsi="Times New Roman" w:cs="Times New Roman"/>
-          <w:sz w:val="24"/>
-          <w:szCs w:val="24"/>
-        </w:rPr>
-      </w:pPr>
-      <w:r>
-        <w:rPr>
-          <w:rFonts w:ascii="Times New Roman" w:hAnsi="Times New Roman" w:cs="Times New Roman"/>
-          <w:sz w:val="24"/>
-          <w:szCs w:val="24"/>
-        </w:rPr>
-        <w:t>- 10</w:t>
-      </w:r>
-    </w:p>
-    <w:p>
-      <w:pPr>
-        <w:rPr>
-          <w:rFonts w:ascii="Times New Roman" w:hAnsi="Times New Roman" w:cs="Times New Roman"/>
-          <w:sz w:val="24"/>
-          <w:szCs w:val="24"/>
-        </w:rPr>
-      </w:pPr>
-      <w:r>
-        <w:rPr>
-          <w:rFonts w:ascii="Times New Roman" w:hAnsi="Times New Roman" w:cs="Times New Roman"/>
-          <w:sz w:val="24"/>
-          <w:szCs w:val="24"/>
-        </w:rPr>
-        <w:t>- 15</w:t>
-      </w:r>
-    </w:p>
-    <w:p>
-      <w:pPr>
-        <w:rPr>
-          <w:rFonts w:ascii="Times New Roman" w:hAnsi="Times New Roman" w:cs="Times New Roman"/>
-          <w:sz w:val="24"/>
-          <w:szCs w:val="24"/>
-        </w:rPr>
-      </w:pPr>
-      <w:r>
-        <w:rPr>
-          <w:rFonts w:ascii="Times New Roman" w:hAnsi="Times New Roman" w:cs="Times New Roman"/>
-          <w:sz w:val="24"/>
-          <w:szCs w:val="24"/>
-        </w:rPr>
-        <w:t>- 35</w:t>
-      </w:r>
-    </w:p>
-    <w:p>
-      <w:pPr>
-        <w:rPr>
-          <w:rFonts w:ascii="Times New Roman" w:hAnsi="Times New Roman" w:cs="Times New Roman"/>
-          <w:sz w:val="24"/>
-          <w:szCs w:val="24"/>
-        </w:rPr>
-      </w:pPr>
-    </w:p>
-    <w:p>
-      <w:pPr>
-        <w:rPr>
-          <w:rFonts w:ascii="Times New Roman" w:hAnsi="Times New Roman" w:cs="Times New Roman"/>
-          <w:sz w:val="24"/>
-          <w:szCs w:val="24"/>
-        </w:rPr>
-      </w:pPr>
-      <w:r>
-        <w:rPr>
-          <w:rFonts w:ascii="Times New Roman" w:hAnsi="Times New Roman" w:cs="Times New Roman"/>
-          <w:sz w:val="24"/>
-          <w:szCs w:val="24"/>
-        </w:rPr>
-        <w:t>=EXCLUSIVA,30</w:t>
-      </w:r>
-    </w:p>
-    <w:p>
-      <w:pPr>
-        <w:rPr>
-          <w:rFonts w:ascii="Times New Roman" w:hAnsi="Times New Roman" w:cs="Times New Roman"/>
-          <w:sz w:val="24"/>
-          <w:szCs w:val="24"/>
-        </w:rPr>
-      </w:pPr>
-      <w:r>
-        <w:rPr>
-          <w:rFonts w:ascii="Times New Roman" w:hAnsi="Times New Roman" w:cs="Times New Roman"/>
-          <w:sz w:val="24"/>
-          <w:szCs w:val="24"/>
-        </w:rPr>
-        <w:t># Quantos dias tem o mês</w:t>
-      </w:r>
-    </w:p>
-    <w:p>
-      <w:pPr>
-        <w:rPr>
-          <w:rFonts w:ascii="Times New Roman" w:hAnsi="Times New Roman" w:cs="Times New Roman"/>
-          <w:sz w:val="24"/>
-          <w:szCs w:val="24"/>
-        </w:rPr>
-      </w:pPr>
-      <w:r>
-        <w:rPr>
-          <w:rFonts w:ascii="Times New Roman" w:hAnsi="Times New Roman" w:cs="Times New Roman"/>
-          <w:sz w:val="24"/>
-          <w:szCs w:val="24"/>
-        </w:rPr>
-        <w:t>! 30</w:t>
-      </w:r>
-    </w:p>
-    <w:p>
-      <w:pPr>
-        <w:rPr>
-          <w:rFonts w:ascii="Times New Roman" w:hAnsi="Times New Roman" w:cs="Times New Roman"/>
-          <w:sz w:val="24"/>
-          <w:szCs w:val="24"/>
-        </w:rPr>
-      </w:pPr>
-      <w:r>
-        <w:rPr>
-          <w:rFonts w:ascii="Times New Roman" w:hAnsi="Times New Roman" w:cs="Times New Roman"/>
-          <w:sz w:val="24"/>
-          <w:szCs w:val="24"/>
-        </w:rPr>
-        <w:t>! 29</w:t>
-      </w:r>
-    </w:p>
-    <w:p>
-      <w:pPr>
-        <w:rPr>
-          <w:rFonts w:ascii="Times New Roman" w:hAnsi="Times New Roman" w:cs="Times New Roman"/>
-          <w:sz w:val="24"/>
-          <w:szCs w:val="24"/>
-        </w:rPr>
-      </w:pPr>
-      <w:r>
-        <w:rPr>
-          <w:rFonts w:ascii="Times New Roman" w:hAnsi="Times New Roman" w:cs="Times New Roman"/>
-          <w:sz w:val="24"/>
-          <w:szCs w:val="24"/>
-        </w:rPr>
-        <w:t>! 28</w:t>
-      </w:r>
-    </w:p>
-    <w:p>
-      <w:pPr>
-        <w:rPr>
-          <w:rFonts w:ascii="Times New Roman" w:hAnsi="Times New Roman" w:cs="Times New Roman"/>
-          <w:sz w:val="24"/>
-          <w:szCs w:val="24"/>
-        </w:rPr>
-      </w:pPr>
-      <w:r>
-        <w:rPr>
-          <w:rFonts w:ascii="Times New Roman" w:hAnsi="Times New Roman" w:cs="Times New Roman"/>
-          <w:sz w:val="24"/>
-          <w:szCs w:val="24"/>
-        </w:rPr>
-        <w:t>! 32</w:t>
-      </w:r>
-    </w:p>
-    <w:p>
-      <w:pPr>
-        <w:rPr>
-          <w:rFonts w:ascii="Times New Roman" w:hAnsi="Times New Roman" w:cs="Times New Roman"/>
-          <w:sz w:val="24"/>
-          <w:szCs w:val="24"/>
-        </w:rPr>
-      </w:pPr>
-    </w:p>
-    <w:p>
-      <w:pPr>
-        <w:rPr>
-          <w:rFonts w:ascii="Times New Roman" w:hAnsi="Times New Roman" w:cs="Times New Roman"/>
-          <w:sz w:val="24"/>
-          <w:szCs w:val="24"/>
-        </w:rPr>
-      </w:pPr>
-      <w:r>
-        <w:rPr>
-          <w:rFonts w:ascii="Times New Roman" w:hAnsi="Times New Roman" w:cs="Times New Roman"/>
-          <w:sz w:val="24"/>
-          <w:szCs w:val="24"/>
-        </w:rPr>
-        <w:t>=OPCIONAL,31</w:t>
-      </w:r>
-    </w:p>
-    <w:p>
-      <w:pPr>
-        <w:rPr>
-          <w:rFonts w:ascii="Times New Roman" w:hAnsi="Times New Roman" w:cs="Times New Roman"/>
-          <w:sz w:val="24"/>
-          <w:szCs w:val="24"/>
-        </w:rPr>
-      </w:pPr>
-      <w:r>
-        <w:rPr>
-          <w:rFonts w:ascii="Times New Roman" w:hAnsi="Times New Roman" w:cs="Times New Roman"/>
-          <w:sz w:val="24"/>
-          <w:szCs w:val="24"/>
-        </w:rPr>
-        <w:t xml:space="preserve">#Você votou no </w:t>
-      </w:r>
-      <w:proofErr w:type="spellStart"/>
-      <w:r>
-        <w:rPr>
-          <w:rFonts w:ascii="Times New Roman" w:hAnsi="Times New Roman" w:cs="Times New Roman"/>
-          <w:sz w:val="24"/>
-          <w:szCs w:val="24"/>
-        </w:rPr>
-        <w:t>bolsonaro</w:t>
-      </w:r>
-      <w:proofErr w:type="spellEnd"/>
-      <w:r>
-        <w:rPr>
-          <w:rFonts w:ascii="Times New Roman" w:hAnsi="Times New Roman" w:cs="Times New Roman"/>
-          <w:sz w:val="24"/>
-          <w:szCs w:val="24"/>
-        </w:rPr>
-        <w:t>?</w:t>
-      </w:r>
-    </w:p>
-    <w:p>
-      <w:pPr>
-        <w:rPr>
-          <w:rFonts w:ascii="Times New Roman" w:hAnsi="Times New Roman" w:cs="Times New Roman"/>
-          <w:sz w:val="24"/>
-          <w:szCs w:val="24"/>
-        </w:rPr>
-      </w:pPr>
-    </w:p>
-    <w:p>
-      <w:pPr>
-        <w:rPr>
-          <w:rFonts w:ascii="Times New Roman" w:hAnsi="Times New Roman" w:cs="Times New Roman"/>
-          <w:sz w:val="24"/>
-          <w:szCs w:val="24"/>
-        </w:rPr>
-      </w:pPr>
-      <w:r>
-        <w:rPr>
-          <w:rFonts w:ascii="Times New Roman" w:hAnsi="Times New Roman" w:cs="Times New Roman"/>
-          <w:sz w:val="24"/>
-          <w:szCs w:val="24"/>
-        </w:rPr>
-        <w:t>=LISTA,32</w:t>
-      </w:r>
-    </w:p>
-    <w:p>
-      <w:pPr>
-        <w:rPr>
-          <w:rFonts w:ascii="Times New Roman" w:hAnsi="Times New Roman" w:cs="Times New Roman"/>
-          <w:sz w:val="24"/>
-          <w:szCs w:val="24"/>
-        </w:rPr>
-      </w:pPr>
-      <w:r>
-        <w:rPr>
-          <w:rFonts w:ascii="Times New Roman" w:hAnsi="Times New Roman" w:cs="Times New Roman"/>
-          <w:sz w:val="24"/>
-          <w:szCs w:val="24"/>
-        </w:rPr>
-        <w:t># Quem descobriu o Brasil?</w:t>
-      </w:r>
-    </w:p>
-    <w:p>
-      <w:pPr>
-        <w:rPr>
-          <w:rFonts w:ascii="Times New Roman" w:hAnsi="Times New Roman" w:cs="Times New Roman"/>
-          <w:sz w:val="24"/>
-          <w:szCs w:val="24"/>
-        </w:rPr>
-      </w:pPr>
-      <w:r>
-        <w:rPr>
-          <w:rFonts w:ascii="Times New Roman" w:hAnsi="Times New Roman" w:cs="Times New Roman"/>
-          <w:sz w:val="24"/>
-          <w:szCs w:val="24"/>
-        </w:rPr>
-        <w:t>@ Pedro</w:t>
-      </w:r>
-    </w:p>
-    <w:p>
-      <w:pPr>
-        <w:rPr>
-          <w:rFonts w:ascii="Times New Roman" w:hAnsi="Times New Roman" w:cs="Times New Roman"/>
-          <w:sz w:val="24"/>
-          <w:szCs w:val="24"/>
-        </w:rPr>
-      </w:pPr>
-      <w:r>
-        <w:rPr>
-          <w:rFonts w:ascii="Times New Roman" w:hAnsi="Times New Roman" w:cs="Times New Roman"/>
-          <w:sz w:val="24"/>
-          <w:szCs w:val="24"/>
-        </w:rPr>
-        <w:t>@ João</w:t>
-      </w:r>
-    </w:p>
-    <w:p>
-      <w:pPr>
-        <w:rPr>
-          <w:rFonts w:ascii="Times New Roman" w:hAnsi="Times New Roman" w:cs="Times New Roman"/>
-          <w:sz w:val="24"/>
-          <w:szCs w:val="24"/>
-        </w:rPr>
-      </w:pPr>
-      <w:r>
-        <w:rPr>
-          <w:rFonts w:ascii="Times New Roman" w:hAnsi="Times New Roman" w:cs="Times New Roman"/>
-          <w:sz w:val="24"/>
-          <w:szCs w:val="24"/>
-        </w:rPr>
-        <w:t>@ Carlos</w:t>
-      </w:r>
-    </w:p>
-    <w:p>
-      <w:pPr>
-        <w:rPr>
-          <w:rFonts w:ascii="Times New Roman" w:hAnsi="Times New Roman" w:cs="Times New Roman"/>
-          <w:sz w:val="24"/>
-          <w:szCs w:val="24"/>
-        </w:rPr>
-      </w:pPr>
-      <w:r>
-        <w:rPr>
-          <w:rFonts w:ascii="Times New Roman" w:hAnsi="Times New Roman" w:cs="Times New Roman"/>
-          <w:sz w:val="24"/>
-          <w:szCs w:val="24"/>
-        </w:rPr>
-        <w:t>@ Lucas</w:t>
-      </w:r>
-    </w:p>
-    <w:p>
-      <w:pPr>
-        <w:rPr>
-          <w:rFonts w:ascii="Times New Roman" w:hAnsi="Times New Roman" w:cs="Times New Roman"/>
-          <w:sz w:val="24"/>
-          <w:szCs w:val="24"/>
-        </w:rPr>
-      </w:pPr>
-    </w:p>
-    <w:p>
-      <w:pPr>
-        <w:rPr>
-          <w:rFonts w:ascii="Times New Roman" w:hAnsi="Times New Roman" w:cs="Times New Roman"/>
-          <w:b/>
-          <w:sz w:val="24"/>
-          <w:szCs w:val="24"/>
-        </w:rPr>
-      </w:pPr>
-      <w:r>
-        <w:rPr>
-          <w:rFonts w:ascii="Times New Roman" w:hAnsi="Times New Roman" w:cs="Times New Roman"/>
-          <w:b/>
-          <w:sz w:val="24"/>
-          <w:szCs w:val="24"/>
-        </w:rPr>
-        <w:t>% Respostas</w:t>
-      </w:r>
-    </w:p>
-    <w:p>
-      <w:pPr>
-        <w:rPr>
-          <w:rFonts w:ascii="Times New Roman" w:hAnsi="Times New Roman" w:cs="Times New Roman"/>
-          <w:sz w:val="24"/>
-          <w:szCs w:val="24"/>
-        </w:rPr>
-      </w:pPr>
-      <w:r>
-        <w:rPr>
-          <w:rFonts w:ascii="Times New Roman" w:hAnsi="Times New Roman" w:cs="Times New Roman"/>
-          <w:sz w:val="24"/>
-          <w:szCs w:val="24"/>
-        </w:rPr>
         <w:t>60,15;35</w:t>
       </w:r>
     </w:p>

</xml_diff>